<commit_message>
Latest Edit 11th January 2023
</commit_message>
<xml_diff>
--- a/Starting With Git & Github.docx
+++ b/Starting With Git & Github.docx
@@ -142,14 +142,7 @@
           <w:sz w:val="24"/>
           <w:szCs w:val="24"/>
         </w:rPr>
-        <w:t xml:space="preserve">Working on branches </w:t>
-      </w:r>
-      <w:r>
-        <w:rPr>
-          <w:sz w:val="24"/>
-          <w:szCs w:val="24"/>
-        </w:rPr>
-        <w:t>is different in CVCS. Developer often faces merge conflict.</w:t>
+        <w:t>Working on branches is different in CVCS. Developer often faces merge conflict.</w:t>
       </w:r>
     </w:p>
     <w:p>
@@ -226,314 +219,285 @@
           <w:sz w:val="32"/>
           <w:szCs w:val="32"/>
         </w:rPr>
-        <w:t>Distributed Version Control System (DVCS</w:t>
-      </w:r>
-      <w:r>
+        <w:t>Distributed Version Control System (DVCS):</w:t>
+      </w:r>
+    </w:p>
+    <w:p>
+      <w:pPr>
+        <w:pStyle w:val="ListParagraph"/>
+        <w:numPr>
+          <w:ilvl w:val="0"/>
+          <w:numId w:val="2"/>
+        </w:numPr>
+        <w:rPr>
+          <w:sz w:val="24"/>
+          <w:szCs w:val="24"/>
+        </w:rPr>
+      </w:pPr>
+      <w:r>
+        <w:rPr>
+          <w:sz w:val="24"/>
+          <w:szCs w:val="24"/>
+        </w:rPr>
+        <w:t>In DVCS, each client can have a local branch as well and have a complete history on it. Client need to push the changes to branch which will then be pushed to server repository.</w:t>
+      </w:r>
+    </w:p>
+    <w:p>
+      <w:pPr>
+        <w:pStyle w:val="ListParagraph"/>
+        <w:numPr>
+          <w:ilvl w:val="0"/>
+          <w:numId w:val="2"/>
+        </w:numPr>
+        <w:rPr>
+          <w:sz w:val="24"/>
+          <w:szCs w:val="24"/>
+        </w:rPr>
+      </w:pPr>
+      <w:r>
+        <w:rPr>
+          <w:sz w:val="24"/>
+          <w:szCs w:val="24"/>
+        </w:rPr>
+        <w:t>DVCS systems are difficult for beginners. Multiple commands need to be remembered.</w:t>
+      </w:r>
+    </w:p>
+    <w:p>
+      <w:pPr>
+        <w:pStyle w:val="ListParagraph"/>
+        <w:numPr>
+          <w:ilvl w:val="0"/>
+          <w:numId w:val="2"/>
+        </w:numPr>
+        <w:rPr>
+          <w:sz w:val="24"/>
+          <w:szCs w:val="24"/>
+        </w:rPr>
+      </w:pPr>
+      <w:r>
+        <w:rPr>
+          <w:sz w:val="24"/>
+          <w:szCs w:val="24"/>
+        </w:rPr>
+        <w:t>Working on branches is easier in DVCS. Developer faces less conflict.</w:t>
+      </w:r>
+    </w:p>
+    <w:p>
+      <w:pPr>
+        <w:pStyle w:val="ListParagraph"/>
+        <w:numPr>
+          <w:ilvl w:val="0"/>
+          <w:numId w:val="2"/>
+        </w:numPr>
+        <w:rPr>
+          <w:sz w:val="24"/>
+          <w:szCs w:val="24"/>
+        </w:rPr>
+      </w:pPr>
+      <w:r>
+        <w:rPr>
+          <w:sz w:val="24"/>
+          <w:szCs w:val="24"/>
+        </w:rPr>
+        <w:t>DVCS system are working fine on offline mode as a client copies the entire repository on their local machine.</w:t>
+      </w:r>
+    </w:p>
+    <w:p>
+      <w:pPr>
+        <w:pStyle w:val="ListParagraph"/>
+        <w:numPr>
+          <w:ilvl w:val="0"/>
+          <w:numId w:val="2"/>
+        </w:numPr>
+        <w:rPr>
+          <w:sz w:val="24"/>
+          <w:szCs w:val="24"/>
+        </w:rPr>
+      </w:pPr>
+      <w:r>
+        <w:rPr>
+          <w:sz w:val="24"/>
+          <w:szCs w:val="24"/>
+        </w:rPr>
+        <w:t>DVCS is faster as mostly user deals with local copy without hitting server every time.</w:t>
+      </w:r>
+    </w:p>
+    <w:p>
+      <w:pPr>
+        <w:pStyle w:val="ListParagraph"/>
+        <w:numPr>
+          <w:ilvl w:val="0"/>
+          <w:numId w:val="2"/>
+        </w:numPr>
+        <w:rPr>
+          <w:sz w:val="24"/>
+          <w:szCs w:val="24"/>
+        </w:rPr>
+      </w:pPr>
+      <w:r>
+        <w:rPr>
+          <w:sz w:val="24"/>
+          <w:szCs w:val="24"/>
+        </w:rPr>
+        <w:t>If DVCS server is down, developer can work using their local copies.</w:t>
+      </w:r>
+    </w:p>
+    <w:p>
+      <w:pPr>
         <w:rPr>
           <w:color w:val="FF0000"/>
           <w:sz w:val="32"/>
           <w:szCs w:val="32"/>
         </w:rPr>
-        <w:t>):</w:t>
-      </w:r>
-    </w:p>
-    <w:p>
-      <w:pPr>
-        <w:pStyle w:val="ListParagraph"/>
-        <w:numPr>
-          <w:ilvl w:val="0"/>
-          <w:numId w:val="2"/>
-        </w:numPr>
-        <w:rPr>
-          <w:sz w:val="24"/>
-          <w:szCs w:val="24"/>
-        </w:rPr>
-      </w:pPr>
-      <w:r>
-        <w:rPr>
-          <w:sz w:val="24"/>
-          <w:szCs w:val="24"/>
-        </w:rPr>
-        <w:t>In DVCS, each client can have a local branch as well and have a complete history on it. Client need to push the changes to branch which will then be pushed to server repository.</w:t>
-      </w:r>
-    </w:p>
-    <w:p>
-      <w:pPr>
-        <w:pStyle w:val="ListParagraph"/>
-        <w:numPr>
-          <w:ilvl w:val="0"/>
-          <w:numId w:val="2"/>
-        </w:numPr>
-        <w:rPr>
-          <w:sz w:val="24"/>
-          <w:szCs w:val="24"/>
-        </w:rPr>
-      </w:pPr>
-      <w:r>
-        <w:rPr>
-          <w:sz w:val="24"/>
-          <w:szCs w:val="24"/>
-        </w:rPr>
-        <w:t>DVCS systems are difficult for beginners. Multiple commands need to be reme</w:t>
-      </w:r>
-      <w:r>
-        <w:rPr>
-          <w:sz w:val="24"/>
-          <w:szCs w:val="24"/>
-        </w:rPr>
-        <w:t>mbered.</w:t>
-      </w:r>
-    </w:p>
-    <w:p>
-      <w:pPr>
-        <w:pStyle w:val="ListParagraph"/>
-        <w:numPr>
-          <w:ilvl w:val="0"/>
-          <w:numId w:val="2"/>
-        </w:numPr>
-        <w:rPr>
-          <w:sz w:val="24"/>
-          <w:szCs w:val="24"/>
-        </w:rPr>
-      </w:pPr>
-      <w:r>
-        <w:rPr>
-          <w:sz w:val="24"/>
-          <w:szCs w:val="24"/>
-        </w:rPr>
-        <w:t>Working on branches is easier in DVCS. Developer faces less conflict.</w:t>
-      </w:r>
-    </w:p>
-    <w:p>
-      <w:pPr>
-        <w:pStyle w:val="ListParagraph"/>
-        <w:numPr>
-          <w:ilvl w:val="0"/>
-          <w:numId w:val="2"/>
-        </w:numPr>
-        <w:rPr>
-          <w:sz w:val="24"/>
-          <w:szCs w:val="24"/>
-        </w:rPr>
-      </w:pPr>
-      <w:r>
-        <w:rPr>
-          <w:sz w:val="24"/>
-          <w:szCs w:val="24"/>
-        </w:rPr>
-        <w:t>DVCS system are working fine on offline mode as a client copies the entire repository on their local machine.</w:t>
-      </w:r>
-    </w:p>
-    <w:p>
-      <w:pPr>
-        <w:pStyle w:val="ListParagraph"/>
-        <w:numPr>
-          <w:ilvl w:val="0"/>
-          <w:numId w:val="2"/>
-        </w:numPr>
-        <w:rPr>
-          <w:sz w:val="24"/>
-          <w:szCs w:val="24"/>
-        </w:rPr>
-      </w:pPr>
-      <w:r>
-        <w:rPr>
-          <w:sz w:val="24"/>
-          <w:szCs w:val="24"/>
-        </w:rPr>
-        <w:t xml:space="preserve">DVCS is faster as mostly user deals with local copy without hitting </w:t>
-      </w:r>
-      <w:r>
-        <w:rPr>
-          <w:sz w:val="24"/>
-          <w:szCs w:val="24"/>
-        </w:rPr>
-        <w:t>server every time.</w:t>
-      </w:r>
-    </w:p>
-    <w:p>
-      <w:pPr>
-        <w:pStyle w:val="ListParagraph"/>
-        <w:numPr>
-          <w:ilvl w:val="0"/>
-          <w:numId w:val="2"/>
-        </w:numPr>
-        <w:rPr>
-          <w:sz w:val="24"/>
-          <w:szCs w:val="24"/>
-        </w:rPr>
-      </w:pPr>
-      <w:r>
-        <w:rPr>
-          <w:sz w:val="24"/>
-          <w:szCs w:val="24"/>
-        </w:rPr>
-        <w:t>If DVCS server is down, developer can work using their local copies.</w:t>
-      </w:r>
-    </w:p>
-    <w:p>
-      <w:pPr>
+      </w:pPr>
+      <w:r>
         <w:rPr>
           <w:color w:val="FF0000"/>
           <w:sz w:val="32"/>
           <w:szCs w:val="32"/>
         </w:rPr>
-      </w:pPr>
-      <w:r>
+        <w:t>Repository:</w:t>
+      </w:r>
+    </w:p>
+    <w:p>
+      <w:pPr>
+        <w:pStyle w:val="ListParagraph"/>
+        <w:numPr>
+          <w:ilvl w:val="0"/>
+          <w:numId w:val="3"/>
+        </w:numPr>
+        <w:rPr>
+          <w:sz w:val="24"/>
+          <w:szCs w:val="24"/>
+        </w:rPr>
+      </w:pPr>
+      <w:r>
+        <w:rPr>
+          <w:sz w:val="24"/>
+          <w:szCs w:val="24"/>
+        </w:rPr>
+        <w:t>Repository is a place where you have all your code or kind of folder on server.</w:t>
+      </w:r>
+    </w:p>
+    <w:p>
+      <w:pPr>
+        <w:pStyle w:val="ListParagraph"/>
+        <w:numPr>
+          <w:ilvl w:val="0"/>
+          <w:numId w:val="3"/>
+        </w:numPr>
+        <w:rPr>
+          <w:sz w:val="24"/>
+          <w:szCs w:val="24"/>
+        </w:rPr>
+      </w:pPr>
+      <w:r>
+        <w:rPr>
+          <w:sz w:val="24"/>
+          <w:szCs w:val="24"/>
+        </w:rPr>
+        <w:t>It is kind of folder related to one product.</w:t>
+      </w:r>
+    </w:p>
+    <w:p>
+      <w:pPr>
+        <w:pStyle w:val="ListParagraph"/>
+        <w:numPr>
+          <w:ilvl w:val="0"/>
+          <w:numId w:val="3"/>
+        </w:numPr>
+        <w:rPr>
+          <w:sz w:val="24"/>
+          <w:szCs w:val="24"/>
+        </w:rPr>
+      </w:pPr>
+      <w:proofErr w:type="gramStart"/>
+      <w:r>
+        <w:rPr>
+          <w:sz w:val="24"/>
+          <w:szCs w:val="24"/>
+        </w:rPr>
+        <w:t>changes</w:t>
+      </w:r>
+      <w:proofErr w:type="gramEnd"/>
+      <w:r>
+        <w:rPr>
+          <w:sz w:val="24"/>
+          <w:szCs w:val="24"/>
+        </w:rPr>
+        <w:t xml:space="preserve"> are personal to that particular repository.</w:t>
+      </w:r>
+    </w:p>
+    <w:p>
+      <w:pPr>
         <w:rPr>
           <w:color w:val="FF0000"/>
           <w:sz w:val="32"/>
           <w:szCs w:val="32"/>
         </w:rPr>
-        <w:t>Repository:</w:t>
-      </w:r>
-    </w:p>
-    <w:p>
-      <w:pPr>
-        <w:pStyle w:val="ListParagraph"/>
-        <w:numPr>
-          <w:ilvl w:val="0"/>
-          <w:numId w:val="3"/>
-        </w:numPr>
-        <w:rPr>
-          <w:sz w:val="24"/>
-          <w:szCs w:val="24"/>
-        </w:rPr>
-      </w:pPr>
-      <w:r>
-        <w:rPr>
-          <w:sz w:val="24"/>
-          <w:szCs w:val="24"/>
-        </w:rPr>
-        <w:t>Repository is a place where you have all your code or kind of folder on server.</w:t>
-      </w:r>
-    </w:p>
-    <w:p>
-      <w:pPr>
-        <w:pStyle w:val="ListParagraph"/>
-        <w:numPr>
-          <w:ilvl w:val="0"/>
-          <w:numId w:val="3"/>
-        </w:numPr>
-        <w:rPr>
-          <w:sz w:val="24"/>
-          <w:szCs w:val="24"/>
-        </w:rPr>
-      </w:pPr>
-      <w:r>
-        <w:rPr>
-          <w:sz w:val="24"/>
-          <w:szCs w:val="24"/>
-        </w:rPr>
-        <w:t>It is kind of folder related to one product.</w:t>
-      </w:r>
-    </w:p>
-    <w:p>
-      <w:pPr>
-        <w:pStyle w:val="ListParagraph"/>
-        <w:numPr>
-          <w:ilvl w:val="0"/>
-          <w:numId w:val="3"/>
-        </w:numPr>
-        <w:rPr>
-          <w:sz w:val="24"/>
-          <w:szCs w:val="24"/>
-        </w:rPr>
-      </w:pPr>
-      <w:proofErr w:type="gramStart"/>
-      <w:r>
-        <w:rPr>
-          <w:sz w:val="24"/>
-          <w:szCs w:val="24"/>
-        </w:rPr>
-        <w:t>changes</w:t>
-      </w:r>
-      <w:proofErr w:type="gramEnd"/>
-      <w:r>
-        <w:rPr>
-          <w:sz w:val="24"/>
-          <w:szCs w:val="24"/>
-        </w:rPr>
-        <w:t xml:space="preserve"> are personal to that pa</w:t>
-      </w:r>
-      <w:r>
-        <w:rPr>
-          <w:sz w:val="24"/>
-          <w:szCs w:val="24"/>
-        </w:rPr>
-        <w:t>rticular repository.</w:t>
-      </w:r>
-    </w:p>
-    <w:p>
-      <w:pPr>
+      </w:pPr>
+      <w:r>
         <w:rPr>
           <w:color w:val="FF0000"/>
           <w:sz w:val="32"/>
           <w:szCs w:val="32"/>
         </w:rPr>
-      </w:pPr>
-      <w:r>
+        <w:t>Server:</w:t>
+      </w:r>
+    </w:p>
+    <w:p>
+      <w:pPr>
+        <w:pStyle w:val="ListParagraph"/>
+        <w:numPr>
+          <w:ilvl w:val="0"/>
+          <w:numId w:val="4"/>
+        </w:numPr>
+        <w:rPr>
+          <w:sz w:val="24"/>
+          <w:szCs w:val="24"/>
+        </w:rPr>
+      </w:pPr>
+      <w:r>
+        <w:rPr>
+          <w:sz w:val="24"/>
+          <w:szCs w:val="24"/>
+        </w:rPr>
+        <w:t>It sores all repositories.</w:t>
+      </w:r>
+    </w:p>
+    <w:p>
+      <w:pPr>
+        <w:pStyle w:val="ListParagraph"/>
+        <w:numPr>
+          <w:ilvl w:val="0"/>
+          <w:numId w:val="4"/>
+        </w:numPr>
+      </w:pPr>
+      <w:r>
+        <w:rPr>
+          <w:sz w:val="24"/>
+          <w:szCs w:val="24"/>
+        </w:rPr>
+        <w:t>It also contains metadata</w:t>
+      </w:r>
+      <w:r>
+        <w:t>.</w:t>
+      </w:r>
+    </w:p>
+    <w:p>
+      <w:pPr>
         <w:rPr>
           <w:color w:val="FF0000"/>
           <w:sz w:val="32"/>
           <w:szCs w:val="32"/>
         </w:rPr>
-        <w:t>Server:</w:t>
-      </w:r>
-    </w:p>
-    <w:p>
-      <w:pPr>
-        <w:pStyle w:val="ListParagraph"/>
-        <w:numPr>
-          <w:ilvl w:val="0"/>
-          <w:numId w:val="4"/>
-        </w:numPr>
-        <w:rPr>
-          <w:sz w:val="24"/>
-          <w:szCs w:val="24"/>
-        </w:rPr>
-      </w:pPr>
-      <w:r>
-        <w:rPr>
-          <w:sz w:val="24"/>
-          <w:szCs w:val="24"/>
-        </w:rPr>
-        <w:t>It sores all repositories.</w:t>
-      </w:r>
-    </w:p>
-    <w:p>
-      <w:pPr>
-        <w:pStyle w:val="ListParagraph"/>
-        <w:numPr>
-          <w:ilvl w:val="0"/>
-          <w:numId w:val="4"/>
-        </w:numPr>
-      </w:pPr>
-      <w:r>
-        <w:rPr>
-          <w:sz w:val="24"/>
-          <w:szCs w:val="24"/>
-        </w:rPr>
-        <w:t>It also contains metadata</w:t>
-      </w:r>
-      <w:r>
-        <w:t>.</w:t>
-      </w:r>
-    </w:p>
-    <w:p>
-      <w:pPr>
+      </w:pPr>
+      <w:r>
         <w:rPr>
           <w:color w:val="FF0000"/>
           <w:sz w:val="32"/>
           <w:szCs w:val="32"/>
         </w:rPr>
-      </w:pPr>
-      <w:r>
-        <w:rPr>
-          <w:color w:val="FF0000"/>
-          <w:sz w:val="32"/>
-          <w:szCs w:val="32"/>
-        </w:rPr>
         <w:t>Working Directory:</w:t>
       </w:r>
     </w:p>
@@ -597,14 +561,7 @@
           <w:szCs w:val="24"/>
         </w:rPr>
         <w:lastRenderedPageBreak/>
-        <w:t>In other CVCS, developers generally make modifications</w:t>
-      </w:r>
-      <w:r>
-        <w:rPr>
-          <w:sz w:val="24"/>
-          <w:szCs w:val="24"/>
-        </w:rPr>
-        <w:t xml:space="preserve"> and commit their changes directly to the repository.</w:t>
+        <w:t>In other CVCS, developers generally make modifications and commit their changes directly to the repository.</w:t>
       </w:r>
     </w:p>
     <w:p>
@@ -703,14 +660,7 @@
           <w:sz w:val="24"/>
           <w:szCs w:val="24"/>
         </w:rPr>
-        <w:t>Only those files present in the</w:t>
-      </w:r>
-      <w:r>
-        <w:rPr>
-          <w:sz w:val="24"/>
-          <w:szCs w:val="24"/>
-        </w:rPr>
-        <w:t xml:space="preserve"> staging area are considered for commit and not all modified files.</w:t>
+        <w:t>Only those files present in the staging area are considered for commit and not all modified files.</w:t>
       </w:r>
     </w:p>
     <w:p>
@@ -972,703 +922,897 @@
           <w:sz w:val="32"/>
           <w:szCs w:val="32"/>
         </w:rPr>
-        <w:t>Com</w:t>
-      </w:r>
-      <w:r>
+        <w:t>Commit:</w:t>
+      </w:r>
+    </w:p>
+    <w:p>
+      <w:pPr>
+        <w:pStyle w:val="ListParagraph"/>
+        <w:numPr>
+          <w:ilvl w:val="0"/>
+          <w:numId w:val="9"/>
+        </w:numPr>
+        <w:rPr>
+          <w:sz w:val="24"/>
+          <w:szCs w:val="24"/>
+        </w:rPr>
+      </w:pPr>
+      <w:r>
+        <w:rPr>
+          <w:sz w:val="24"/>
+          <w:szCs w:val="24"/>
+        </w:rPr>
+        <w:t>Store changes in repository. You will get one commit-ID.</w:t>
+      </w:r>
+    </w:p>
+    <w:p>
+      <w:pPr>
+        <w:pStyle w:val="ListParagraph"/>
+        <w:numPr>
+          <w:ilvl w:val="0"/>
+          <w:numId w:val="9"/>
+        </w:numPr>
+        <w:rPr>
+          <w:sz w:val="24"/>
+          <w:szCs w:val="24"/>
+        </w:rPr>
+      </w:pPr>
+      <w:r>
+        <w:rPr>
+          <w:sz w:val="24"/>
+          <w:szCs w:val="24"/>
+        </w:rPr>
+        <w:t>It is 40 alpha-numeric characters.</w:t>
+      </w:r>
+    </w:p>
+    <w:p>
+      <w:pPr>
+        <w:pStyle w:val="ListParagraph"/>
+        <w:numPr>
+          <w:ilvl w:val="0"/>
+          <w:numId w:val="9"/>
+        </w:numPr>
+        <w:rPr>
+          <w:sz w:val="24"/>
+          <w:szCs w:val="24"/>
+        </w:rPr>
+      </w:pPr>
+      <w:r>
+        <w:rPr>
+          <w:sz w:val="24"/>
+          <w:szCs w:val="24"/>
+        </w:rPr>
+        <w:t>It uses SHA-1 checksum concept.</w:t>
+      </w:r>
+    </w:p>
+    <w:p>
+      <w:pPr>
+        <w:pStyle w:val="ListParagraph"/>
+        <w:numPr>
+          <w:ilvl w:val="0"/>
+          <w:numId w:val="9"/>
+        </w:numPr>
+        <w:rPr>
+          <w:sz w:val="24"/>
+          <w:szCs w:val="24"/>
+        </w:rPr>
+      </w:pPr>
+      <w:r>
+        <w:rPr>
+          <w:sz w:val="24"/>
+          <w:szCs w:val="24"/>
+        </w:rPr>
+        <w:t>Even if you change one dot, commit-ID will get change.</w:t>
+      </w:r>
+    </w:p>
+    <w:p>
+      <w:pPr>
+        <w:pStyle w:val="ListParagraph"/>
+        <w:numPr>
+          <w:ilvl w:val="0"/>
+          <w:numId w:val="9"/>
+        </w:numPr>
+        <w:rPr>
+          <w:sz w:val="24"/>
+          <w:szCs w:val="24"/>
+        </w:rPr>
+      </w:pPr>
+      <w:r>
+        <w:rPr>
+          <w:sz w:val="24"/>
+          <w:szCs w:val="24"/>
+        </w:rPr>
+        <w:t>It actually helps us to track the changes.</w:t>
+      </w:r>
+    </w:p>
+    <w:p>
+      <w:pPr>
+        <w:pStyle w:val="ListParagraph"/>
+        <w:numPr>
+          <w:ilvl w:val="0"/>
+          <w:numId w:val="9"/>
+        </w:numPr>
+        <w:rPr>
+          <w:sz w:val="24"/>
+          <w:szCs w:val="24"/>
+        </w:rPr>
+      </w:pPr>
+      <w:r>
+        <w:rPr>
+          <w:sz w:val="24"/>
+          <w:szCs w:val="24"/>
+        </w:rPr>
+        <w:t>Commit is also known as SHA1 hash.</w:t>
+      </w:r>
+    </w:p>
+    <w:p/>
+    <w:p>
+      <w:pPr>
         <w:rPr>
           <w:color w:val="FF0000"/>
           <w:sz w:val="32"/>
           <w:szCs w:val="32"/>
         </w:rPr>
-        <w:t>mit:</w:t>
-      </w:r>
-    </w:p>
-    <w:p>
-      <w:pPr>
-        <w:pStyle w:val="ListParagraph"/>
-        <w:numPr>
-          <w:ilvl w:val="0"/>
-          <w:numId w:val="9"/>
-        </w:numPr>
-        <w:rPr>
-          <w:sz w:val="24"/>
-          <w:szCs w:val="24"/>
-        </w:rPr>
-      </w:pPr>
-      <w:r>
-        <w:rPr>
-          <w:sz w:val="24"/>
-          <w:szCs w:val="24"/>
-        </w:rPr>
-        <w:t>Store changes in repository. You will get one commit-ID.</w:t>
-      </w:r>
-    </w:p>
-    <w:p>
-      <w:pPr>
-        <w:pStyle w:val="ListParagraph"/>
-        <w:numPr>
-          <w:ilvl w:val="0"/>
-          <w:numId w:val="9"/>
-        </w:numPr>
-        <w:rPr>
-          <w:sz w:val="24"/>
-          <w:szCs w:val="24"/>
-        </w:rPr>
-      </w:pPr>
-      <w:r>
-        <w:rPr>
-          <w:sz w:val="24"/>
-          <w:szCs w:val="24"/>
-        </w:rPr>
-        <w:t>It is 40 alpha-numeric characters.</w:t>
-      </w:r>
-    </w:p>
-    <w:p>
-      <w:pPr>
-        <w:pStyle w:val="ListParagraph"/>
-        <w:numPr>
-          <w:ilvl w:val="0"/>
-          <w:numId w:val="9"/>
-        </w:numPr>
-        <w:rPr>
-          <w:sz w:val="24"/>
-          <w:szCs w:val="24"/>
-        </w:rPr>
-      </w:pPr>
-      <w:r>
-        <w:rPr>
-          <w:sz w:val="24"/>
-          <w:szCs w:val="24"/>
-        </w:rPr>
-        <w:t>It uses SHA-1 checksum concept.</w:t>
-      </w:r>
-    </w:p>
-    <w:p>
-      <w:pPr>
-        <w:pStyle w:val="ListParagraph"/>
-        <w:numPr>
-          <w:ilvl w:val="0"/>
-          <w:numId w:val="9"/>
-        </w:numPr>
-        <w:rPr>
-          <w:sz w:val="24"/>
-          <w:szCs w:val="24"/>
-        </w:rPr>
-      </w:pPr>
-      <w:r>
-        <w:rPr>
-          <w:sz w:val="24"/>
-          <w:szCs w:val="24"/>
-        </w:rPr>
-        <w:t>Even if you change one dot, commit-ID will get change.</w:t>
-      </w:r>
-    </w:p>
-    <w:p>
-      <w:pPr>
-        <w:pStyle w:val="ListParagraph"/>
-        <w:numPr>
-          <w:ilvl w:val="0"/>
-          <w:numId w:val="9"/>
-        </w:numPr>
-        <w:rPr>
-          <w:sz w:val="24"/>
-          <w:szCs w:val="24"/>
-        </w:rPr>
-      </w:pPr>
-      <w:r>
-        <w:rPr>
-          <w:sz w:val="24"/>
-          <w:szCs w:val="24"/>
-        </w:rPr>
-        <w:t>It actually helps us to track the changes.</w:t>
-      </w:r>
-    </w:p>
-    <w:p>
-      <w:pPr>
-        <w:pStyle w:val="ListParagraph"/>
-        <w:numPr>
-          <w:ilvl w:val="0"/>
-          <w:numId w:val="9"/>
-        </w:numPr>
-        <w:rPr>
-          <w:sz w:val="24"/>
-          <w:szCs w:val="24"/>
-        </w:rPr>
-      </w:pPr>
-      <w:r>
-        <w:rPr>
-          <w:sz w:val="24"/>
-          <w:szCs w:val="24"/>
-        </w:rPr>
-        <w:t xml:space="preserve">Commit is also known as SHA1 </w:t>
-      </w:r>
-      <w:r>
-        <w:rPr>
-          <w:sz w:val="24"/>
-          <w:szCs w:val="24"/>
-        </w:rPr>
-        <w:t>hash.</w:t>
-      </w:r>
-    </w:p>
-    <w:p/>
-    <w:p>
-      <w:pPr>
+      </w:pPr>
+      <w:r>
         <w:rPr>
           <w:color w:val="FF0000"/>
           <w:sz w:val="32"/>
           <w:szCs w:val="32"/>
         </w:rPr>
-      </w:pPr>
-      <w:r>
+        <w:lastRenderedPageBreak/>
+        <w:t>Push:</w:t>
+      </w:r>
+    </w:p>
+    <w:p>
+      <w:pPr>
+        <w:pStyle w:val="ListParagraph"/>
+        <w:numPr>
+          <w:ilvl w:val="0"/>
+          <w:numId w:val="10"/>
+        </w:numPr>
+        <w:rPr>
+          <w:sz w:val="24"/>
+          <w:szCs w:val="24"/>
+        </w:rPr>
+      </w:pPr>
+      <w:r>
+        <w:rPr>
+          <w:sz w:val="24"/>
+          <w:szCs w:val="24"/>
+        </w:rPr>
+        <w:t>Push operations copies changes from a local repository instances to a remote or central repository.</w:t>
+      </w:r>
+    </w:p>
+    <w:p>
+      <w:pPr>
+        <w:pStyle w:val="ListParagraph"/>
+        <w:numPr>
+          <w:ilvl w:val="0"/>
+          <w:numId w:val="10"/>
+        </w:numPr>
+        <w:rPr>
+          <w:sz w:val="24"/>
+          <w:szCs w:val="24"/>
+        </w:rPr>
+      </w:pPr>
+      <w:r>
+        <w:rPr>
+          <w:sz w:val="24"/>
+          <w:szCs w:val="24"/>
+        </w:rPr>
+        <w:t xml:space="preserve">It is used to store the changes permanently into the </w:t>
+      </w:r>
+      <w:proofErr w:type="spellStart"/>
+      <w:r>
+        <w:rPr>
+          <w:sz w:val="24"/>
+          <w:szCs w:val="24"/>
+        </w:rPr>
+        <w:t>git</w:t>
+      </w:r>
+      <w:proofErr w:type="spellEnd"/>
+      <w:r>
+        <w:rPr>
+          <w:sz w:val="24"/>
+          <w:szCs w:val="24"/>
+        </w:rPr>
+        <w:t xml:space="preserve"> repository.</w:t>
+      </w:r>
+    </w:p>
+    <w:p>
+      <w:pPr>
         <w:rPr>
           <w:color w:val="FF0000"/>
           <w:sz w:val="32"/>
           <w:szCs w:val="32"/>
         </w:rPr>
-        <w:lastRenderedPageBreak/>
-        <w:t>Push:</w:t>
-      </w:r>
-    </w:p>
-    <w:p>
-      <w:pPr>
-        <w:pStyle w:val="ListParagraph"/>
-        <w:numPr>
-          <w:ilvl w:val="0"/>
-          <w:numId w:val="10"/>
-        </w:numPr>
-        <w:rPr>
-          <w:sz w:val="24"/>
-          <w:szCs w:val="24"/>
-        </w:rPr>
-      </w:pPr>
-      <w:r>
-        <w:rPr>
-          <w:sz w:val="24"/>
-          <w:szCs w:val="24"/>
-        </w:rPr>
-        <w:t>Push operations copies changes from a local repository instances to a remote or central repository.</w:t>
-      </w:r>
-    </w:p>
-    <w:p>
-      <w:pPr>
-        <w:pStyle w:val="ListParagraph"/>
-        <w:numPr>
-          <w:ilvl w:val="0"/>
-          <w:numId w:val="10"/>
-        </w:numPr>
-        <w:rPr>
-          <w:sz w:val="24"/>
-          <w:szCs w:val="24"/>
-        </w:rPr>
-      </w:pPr>
-      <w:r>
-        <w:rPr>
-          <w:sz w:val="24"/>
-          <w:szCs w:val="24"/>
-        </w:rPr>
-        <w:t xml:space="preserve">It is used to store the changes permanently into the </w:t>
-      </w:r>
-      <w:proofErr w:type="spellStart"/>
-      <w:r>
-        <w:rPr>
-          <w:sz w:val="24"/>
-          <w:szCs w:val="24"/>
-        </w:rPr>
-        <w:t>git</w:t>
-      </w:r>
-      <w:proofErr w:type="spellEnd"/>
-      <w:r>
-        <w:rPr>
-          <w:sz w:val="24"/>
-          <w:szCs w:val="24"/>
-        </w:rPr>
-        <w:t xml:space="preserve"> repository.</w:t>
-      </w:r>
-    </w:p>
-    <w:p>
-      <w:pPr>
+      </w:pPr>
+      <w:r>
         <w:rPr>
           <w:color w:val="FF0000"/>
           <w:sz w:val="32"/>
           <w:szCs w:val="32"/>
         </w:rPr>
-      </w:pPr>
-      <w:r>
+        <w:t>Pull:</w:t>
+      </w:r>
+    </w:p>
+    <w:p>
+      <w:pPr>
+        <w:pStyle w:val="ListParagraph"/>
+        <w:numPr>
+          <w:ilvl w:val="0"/>
+          <w:numId w:val="11"/>
+        </w:numPr>
+        <w:rPr>
+          <w:sz w:val="24"/>
+          <w:szCs w:val="24"/>
+        </w:rPr>
+      </w:pPr>
+      <w:r>
+        <w:rPr>
+          <w:sz w:val="24"/>
+          <w:szCs w:val="24"/>
+        </w:rPr>
+        <w:t>Pull operation copies the changes from a remote or central repository to a local machine.</w:t>
+      </w:r>
+    </w:p>
+    <w:p>
+      <w:pPr>
+        <w:pStyle w:val="ListParagraph"/>
+        <w:numPr>
+          <w:ilvl w:val="0"/>
+          <w:numId w:val="11"/>
+        </w:numPr>
+        <w:rPr>
+          <w:sz w:val="24"/>
+          <w:szCs w:val="24"/>
+        </w:rPr>
+      </w:pPr>
+      <w:r>
+        <w:rPr>
+          <w:sz w:val="24"/>
+          <w:szCs w:val="24"/>
+        </w:rPr>
+        <w:t>The pull operation is used for synchronization between two repositories.</w:t>
+      </w:r>
+    </w:p>
+    <w:p>
+      <w:pPr>
         <w:rPr>
           <w:color w:val="FF0000"/>
           <w:sz w:val="32"/>
           <w:szCs w:val="32"/>
         </w:rPr>
-        <w:t>Pull:</w:t>
-      </w:r>
-    </w:p>
-    <w:p>
-      <w:pPr>
-        <w:pStyle w:val="ListParagraph"/>
-        <w:numPr>
-          <w:ilvl w:val="0"/>
-          <w:numId w:val="11"/>
-        </w:numPr>
-        <w:rPr>
-          <w:sz w:val="24"/>
-          <w:szCs w:val="24"/>
-        </w:rPr>
-      </w:pPr>
-      <w:r>
-        <w:rPr>
-          <w:sz w:val="24"/>
-          <w:szCs w:val="24"/>
-        </w:rPr>
-        <w:t xml:space="preserve">Pull operation copies the changes from a remote or central </w:t>
-      </w:r>
-      <w:r>
-        <w:rPr>
-          <w:sz w:val="24"/>
-          <w:szCs w:val="24"/>
-        </w:rPr>
-        <w:t>repository to a local machine.</w:t>
-      </w:r>
-    </w:p>
-    <w:p>
-      <w:pPr>
-        <w:pStyle w:val="ListParagraph"/>
-        <w:numPr>
-          <w:ilvl w:val="0"/>
-          <w:numId w:val="11"/>
-        </w:numPr>
-        <w:rPr>
-          <w:sz w:val="24"/>
-          <w:szCs w:val="24"/>
-        </w:rPr>
-      </w:pPr>
-      <w:r>
-        <w:rPr>
-          <w:sz w:val="24"/>
-          <w:szCs w:val="24"/>
-        </w:rPr>
-        <w:t>The pull operation is used for synchronization between two repositories.</w:t>
-      </w:r>
-    </w:p>
-    <w:p>
-      <w:pPr>
+      </w:pPr>
+      <w:r>
         <w:rPr>
           <w:color w:val="FF0000"/>
           <w:sz w:val="32"/>
           <w:szCs w:val="32"/>
         </w:rPr>
-      </w:pPr>
-      <w:r>
+        <w:t>Branch:</w:t>
+      </w:r>
+    </w:p>
+    <w:p>
+      <w:pPr>
+        <w:pStyle w:val="ListParagraph"/>
+        <w:numPr>
+          <w:ilvl w:val="0"/>
+          <w:numId w:val="12"/>
+        </w:numPr>
+        <w:rPr>
+          <w:sz w:val="24"/>
+          <w:szCs w:val="24"/>
+        </w:rPr>
+      </w:pPr>
+      <w:r>
+        <w:rPr>
+          <w:sz w:val="24"/>
+          <w:szCs w:val="24"/>
+        </w:rPr>
+        <w:t>Product is same, so one repository but different task.</w:t>
+      </w:r>
+    </w:p>
+    <w:p>
+      <w:pPr>
+        <w:pStyle w:val="ListParagraph"/>
+        <w:numPr>
+          <w:ilvl w:val="0"/>
+          <w:numId w:val="12"/>
+        </w:numPr>
+        <w:rPr>
+          <w:sz w:val="24"/>
+          <w:szCs w:val="24"/>
+        </w:rPr>
+      </w:pPr>
+      <w:r>
+        <w:rPr>
+          <w:sz w:val="24"/>
+          <w:szCs w:val="24"/>
+        </w:rPr>
+        <w:t>Each task has one separate branch.</w:t>
+      </w:r>
+    </w:p>
+    <w:p>
+      <w:pPr>
+        <w:pStyle w:val="ListParagraph"/>
+        <w:numPr>
+          <w:ilvl w:val="0"/>
+          <w:numId w:val="12"/>
+        </w:numPr>
+        <w:rPr>
+          <w:sz w:val="24"/>
+          <w:szCs w:val="24"/>
+        </w:rPr>
+      </w:pPr>
+      <w:r>
+        <w:rPr>
+          <w:sz w:val="24"/>
+          <w:szCs w:val="24"/>
+        </w:rPr>
+        <w:t>Finally merges (Code) all branches.</w:t>
+      </w:r>
+    </w:p>
+    <w:p>
+      <w:pPr>
+        <w:pStyle w:val="ListParagraph"/>
+        <w:numPr>
+          <w:ilvl w:val="0"/>
+          <w:numId w:val="12"/>
+        </w:numPr>
+        <w:rPr>
+          <w:sz w:val="24"/>
+          <w:szCs w:val="24"/>
+        </w:rPr>
+      </w:pPr>
+      <w:r>
+        <w:rPr>
+          <w:sz w:val="24"/>
+          <w:szCs w:val="24"/>
+        </w:rPr>
+        <w:t xml:space="preserve">Useful when you want to work </w:t>
+      </w:r>
+      <w:proofErr w:type="spellStart"/>
+      <w:r>
+        <w:rPr>
+          <w:sz w:val="24"/>
+          <w:szCs w:val="24"/>
+        </w:rPr>
+        <w:t>parallelly</w:t>
+      </w:r>
+      <w:proofErr w:type="spellEnd"/>
+      <w:r>
+        <w:rPr>
+          <w:sz w:val="24"/>
+          <w:szCs w:val="24"/>
+        </w:rPr>
+        <w:t>.</w:t>
+      </w:r>
+    </w:p>
+    <w:p>
+      <w:pPr>
+        <w:pStyle w:val="ListParagraph"/>
+        <w:numPr>
+          <w:ilvl w:val="0"/>
+          <w:numId w:val="12"/>
+        </w:numPr>
+        <w:rPr>
+          <w:sz w:val="24"/>
+          <w:szCs w:val="24"/>
+        </w:rPr>
+      </w:pPr>
+      <w:r>
+        <w:rPr>
+          <w:sz w:val="24"/>
+          <w:szCs w:val="24"/>
+        </w:rPr>
+        <w:t>Can create one branch on the basis of another branch.</w:t>
+      </w:r>
+    </w:p>
+    <w:p>
+      <w:pPr>
+        <w:pStyle w:val="ListParagraph"/>
+        <w:numPr>
+          <w:ilvl w:val="0"/>
+          <w:numId w:val="12"/>
+        </w:numPr>
+        <w:rPr>
+          <w:sz w:val="24"/>
+          <w:szCs w:val="24"/>
+        </w:rPr>
+      </w:pPr>
+      <w:r>
+        <w:rPr>
+          <w:sz w:val="24"/>
+          <w:szCs w:val="24"/>
+        </w:rPr>
+        <w:t>Changes are personal to that particular branch.</w:t>
+      </w:r>
+    </w:p>
+    <w:p>
+      <w:pPr>
+        <w:pStyle w:val="ListParagraph"/>
+        <w:numPr>
+          <w:ilvl w:val="0"/>
+          <w:numId w:val="12"/>
+        </w:numPr>
+        <w:rPr>
+          <w:sz w:val="24"/>
+          <w:szCs w:val="24"/>
+        </w:rPr>
+      </w:pPr>
+      <w:r>
+        <w:rPr>
+          <w:sz w:val="24"/>
+          <w:szCs w:val="24"/>
+        </w:rPr>
+        <w:t>Default branch is “Master”.</w:t>
+      </w:r>
+    </w:p>
+    <w:p>
+      <w:pPr>
+        <w:pStyle w:val="ListParagraph"/>
+        <w:numPr>
+          <w:ilvl w:val="0"/>
+          <w:numId w:val="12"/>
+        </w:numPr>
+        <w:rPr>
+          <w:sz w:val="24"/>
+          <w:szCs w:val="24"/>
+        </w:rPr>
+      </w:pPr>
+      <w:r>
+        <w:rPr>
+          <w:sz w:val="24"/>
+          <w:szCs w:val="24"/>
+        </w:rPr>
+        <w:t>File created in workspace will be visible in any of the branch work space until you commit.</w:t>
+      </w:r>
+    </w:p>
+    <w:p>
+      <w:pPr>
+        <w:pStyle w:val="ListParagraph"/>
+        <w:numPr>
+          <w:ilvl w:val="0"/>
+          <w:numId w:val="12"/>
+        </w:numPr>
+        <w:rPr>
+          <w:sz w:val="24"/>
+          <w:szCs w:val="24"/>
+        </w:rPr>
+      </w:pPr>
+      <w:r>
+        <w:rPr>
+          <w:sz w:val="24"/>
+          <w:szCs w:val="24"/>
+        </w:rPr>
+        <w:t>Once you commit, then that file belongs to that particular branch.</w:t>
+      </w:r>
+    </w:p>
+    <w:p>
+      <w:pPr>
         <w:rPr>
           <w:color w:val="FF0000"/>
           <w:sz w:val="32"/>
           <w:szCs w:val="32"/>
         </w:rPr>
-        <w:t>Branch:</w:t>
-      </w:r>
-    </w:p>
-    <w:p>
-      <w:pPr>
-        <w:pStyle w:val="ListParagraph"/>
-        <w:numPr>
-          <w:ilvl w:val="0"/>
-          <w:numId w:val="12"/>
-        </w:numPr>
-        <w:rPr>
-          <w:sz w:val="24"/>
-          <w:szCs w:val="24"/>
-        </w:rPr>
-      </w:pPr>
-      <w:r>
-        <w:rPr>
-          <w:sz w:val="24"/>
-          <w:szCs w:val="24"/>
-        </w:rPr>
-        <w:t>Product is same, so one repository but different task.</w:t>
-      </w:r>
-    </w:p>
-    <w:p>
-      <w:pPr>
-        <w:pStyle w:val="ListParagraph"/>
-        <w:numPr>
-          <w:ilvl w:val="0"/>
-          <w:numId w:val="12"/>
-        </w:numPr>
-        <w:rPr>
-          <w:sz w:val="24"/>
-          <w:szCs w:val="24"/>
-        </w:rPr>
-      </w:pPr>
-      <w:r>
-        <w:rPr>
-          <w:sz w:val="24"/>
-          <w:szCs w:val="24"/>
-        </w:rPr>
-        <w:t>Each task has one separate branch.</w:t>
-      </w:r>
-    </w:p>
-    <w:p>
-      <w:pPr>
-        <w:pStyle w:val="ListParagraph"/>
-        <w:numPr>
-          <w:ilvl w:val="0"/>
-          <w:numId w:val="12"/>
-        </w:numPr>
-        <w:rPr>
-          <w:sz w:val="24"/>
-          <w:szCs w:val="24"/>
-        </w:rPr>
-      </w:pPr>
-      <w:r>
-        <w:rPr>
-          <w:sz w:val="24"/>
-          <w:szCs w:val="24"/>
-        </w:rPr>
-        <w:t>Finally merges (Code) all branches.</w:t>
-      </w:r>
-    </w:p>
-    <w:p>
-      <w:pPr>
-        <w:pStyle w:val="ListParagraph"/>
-        <w:numPr>
-          <w:ilvl w:val="0"/>
-          <w:numId w:val="12"/>
-        </w:numPr>
-        <w:rPr>
-          <w:sz w:val="24"/>
-          <w:szCs w:val="24"/>
-        </w:rPr>
-      </w:pPr>
-      <w:r>
-        <w:rPr>
-          <w:sz w:val="24"/>
-          <w:szCs w:val="24"/>
-        </w:rPr>
-        <w:t>Useful when you wa</w:t>
-      </w:r>
-      <w:r>
-        <w:rPr>
-          <w:sz w:val="24"/>
-          <w:szCs w:val="24"/>
-        </w:rPr>
-        <w:t xml:space="preserve">nt to work </w:t>
-      </w:r>
-      <w:proofErr w:type="spellStart"/>
-      <w:r>
-        <w:rPr>
-          <w:sz w:val="24"/>
-          <w:szCs w:val="24"/>
-        </w:rPr>
-        <w:t>parallelly</w:t>
-      </w:r>
-      <w:proofErr w:type="spellEnd"/>
-      <w:r>
-        <w:rPr>
-          <w:sz w:val="24"/>
-          <w:szCs w:val="24"/>
-        </w:rPr>
-        <w:t>.</w:t>
-      </w:r>
-    </w:p>
-    <w:p>
-      <w:pPr>
-        <w:pStyle w:val="ListParagraph"/>
-        <w:numPr>
-          <w:ilvl w:val="0"/>
-          <w:numId w:val="12"/>
-        </w:numPr>
-        <w:rPr>
-          <w:sz w:val="24"/>
-          <w:szCs w:val="24"/>
-        </w:rPr>
-      </w:pPr>
-      <w:r>
-        <w:rPr>
-          <w:sz w:val="24"/>
-          <w:szCs w:val="24"/>
-        </w:rPr>
-        <w:t>Can create one branch on the basis of another branch.</w:t>
-      </w:r>
-    </w:p>
-    <w:p>
-      <w:pPr>
-        <w:pStyle w:val="ListParagraph"/>
-        <w:numPr>
-          <w:ilvl w:val="0"/>
-          <w:numId w:val="12"/>
-        </w:numPr>
-        <w:rPr>
-          <w:sz w:val="24"/>
-          <w:szCs w:val="24"/>
-        </w:rPr>
-      </w:pPr>
-      <w:r>
-        <w:rPr>
-          <w:sz w:val="24"/>
-          <w:szCs w:val="24"/>
-        </w:rPr>
-        <w:t>Changes are personal to that particular branch.</w:t>
-      </w:r>
-    </w:p>
-    <w:p>
-      <w:pPr>
-        <w:pStyle w:val="ListParagraph"/>
-        <w:numPr>
-          <w:ilvl w:val="0"/>
-          <w:numId w:val="12"/>
-        </w:numPr>
-        <w:rPr>
-          <w:sz w:val="24"/>
-          <w:szCs w:val="24"/>
-        </w:rPr>
-      </w:pPr>
-      <w:r>
-        <w:rPr>
-          <w:sz w:val="24"/>
-          <w:szCs w:val="24"/>
-        </w:rPr>
-        <w:t>Default branch is “Master”.</w:t>
-      </w:r>
-    </w:p>
-    <w:p>
-      <w:pPr>
-        <w:pStyle w:val="ListParagraph"/>
-        <w:numPr>
-          <w:ilvl w:val="0"/>
-          <w:numId w:val="12"/>
-        </w:numPr>
-        <w:rPr>
-          <w:sz w:val="24"/>
-          <w:szCs w:val="24"/>
-        </w:rPr>
-      </w:pPr>
-      <w:r>
-        <w:rPr>
-          <w:sz w:val="24"/>
-          <w:szCs w:val="24"/>
-        </w:rPr>
-        <w:t>File created in workspace will be visible in any of the branch work space until you commit.</w:t>
-      </w:r>
-    </w:p>
-    <w:p>
-      <w:pPr>
-        <w:pStyle w:val="ListParagraph"/>
-        <w:numPr>
-          <w:ilvl w:val="0"/>
-          <w:numId w:val="12"/>
-        </w:numPr>
-        <w:rPr>
-          <w:sz w:val="24"/>
-          <w:szCs w:val="24"/>
-        </w:rPr>
-      </w:pPr>
-      <w:r>
-        <w:rPr>
-          <w:sz w:val="24"/>
-          <w:szCs w:val="24"/>
-        </w:rPr>
-        <w:t>Once you co</w:t>
-      </w:r>
-      <w:r>
-        <w:rPr>
-          <w:sz w:val="24"/>
-          <w:szCs w:val="24"/>
-        </w:rPr>
-        <w:t>mmit, then that file belongs to that particular branch.</w:t>
-      </w:r>
-    </w:p>
-    <w:p>
-      <w:pPr>
+      </w:pPr>
+      <w:r>
         <w:rPr>
           <w:color w:val="FF0000"/>
           <w:sz w:val="32"/>
           <w:szCs w:val="32"/>
         </w:rPr>
-      </w:pPr>
+        <w:t xml:space="preserve">Advantages of </w:t>
+      </w:r>
+      <w:proofErr w:type="spellStart"/>
       <w:r>
         <w:rPr>
           <w:color w:val="FF0000"/>
           <w:sz w:val="32"/>
           <w:szCs w:val="32"/>
         </w:rPr>
-        <w:t xml:space="preserve">Advantages of </w:t>
-      </w:r>
-      <w:proofErr w:type="spellStart"/>
+        <w:t>Git</w:t>
+      </w:r>
+      <w:proofErr w:type="spellEnd"/>
       <w:r>
         <w:rPr>
           <w:color w:val="FF0000"/>
           <w:sz w:val="32"/>
           <w:szCs w:val="32"/>
         </w:rPr>
-        <w:t>Git</w:t>
-      </w:r>
-      <w:proofErr w:type="spellEnd"/>
-      <w:r>
+        <w:t>:</w:t>
+      </w:r>
+    </w:p>
+    <w:p>
+      <w:pPr>
+        <w:pStyle w:val="ListParagraph"/>
+        <w:numPr>
+          <w:ilvl w:val="0"/>
+          <w:numId w:val="13"/>
+        </w:numPr>
+        <w:rPr>
+          <w:sz w:val="24"/>
+          <w:szCs w:val="24"/>
+        </w:rPr>
+      </w:pPr>
+      <w:r>
+        <w:rPr>
+          <w:sz w:val="24"/>
+          <w:szCs w:val="24"/>
+        </w:rPr>
+        <w:t>Free &amp; open source.</w:t>
+      </w:r>
+    </w:p>
+    <w:p>
+      <w:pPr>
+        <w:pStyle w:val="ListParagraph"/>
+        <w:numPr>
+          <w:ilvl w:val="0"/>
+          <w:numId w:val="13"/>
+        </w:numPr>
+        <w:rPr>
+          <w:sz w:val="24"/>
+          <w:szCs w:val="24"/>
+        </w:rPr>
+      </w:pPr>
+      <w:r>
+        <w:rPr>
+          <w:sz w:val="24"/>
+          <w:szCs w:val="24"/>
+        </w:rPr>
+        <w:t xml:space="preserve">Fast &amp; small -&gt; </w:t>
+      </w:r>
+      <w:proofErr w:type="gramStart"/>
+      <w:r>
+        <w:rPr>
+          <w:sz w:val="24"/>
+          <w:szCs w:val="24"/>
+        </w:rPr>
+        <w:t>As</w:t>
+      </w:r>
+      <w:proofErr w:type="gramEnd"/>
+      <w:r>
+        <w:rPr>
+          <w:sz w:val="24"/>
+          <w:szCs w:val="24"/>
+        </w:rPr>
+        <w:t xml:space="preserve"> most of the operations are performed locally, therefore it is fast.</w:t>
+      </w:r>
+    </w:p>
+    <w:p>
+      <w:pPr>
+        <w:pStyle w:val="ListParagraph"/>
+        <w:numPr>
+          <w:ilvl w:val="0"/>
+          <w:numId w:val="13"/>
+        </w:numPr>
+        <w:rPr>
+          <w:sz w:val="24"/>
+          <w:szCs w:val="24"/>
+        </w:rPr>
+      </w:pPr>
+      <w:r>
+        <w:rPr>
+          <w:sz w:val="24"/>
+          <w:szCs w:val="24"/>
+        </w:rPr>
+        <w:t>Security -&gt; It uses a common cryptographic hash function called Secure Hash Function (SHA1) to name &amp; identify objects within its database.</w:t>
+      </w:r>
+    </w:p>
+    <w:p>
+      <w:pPr>
+        <w:pStyle w:val="ListParagraph"/>
+        <w:numPr>
+          <w:ilvl w:val="0"/>
+          <w:numId w:val="13"/>
+        </w:numPr>
+        <w:rPr>
+          <w:sz w:val="24"/>
+          <w:szCs w:val="24"/>
+        </w:rPr>
+      </w:pPr>
+      <w:r>
+        <w:rPr>
+          <w:sz w:val="24"/>
+          <w:szCs w:val="24"/>
+        </w:rPr>
+        <w:t>No need of powerful hardware.</w:t>
+      </w:r>
+    </w:p>
+    <w:p>
+      <w:pPr>
+        <w:pStyle w:val="ListParagraph"/>
+        <w:numPr>
+          <w:ilvl w:val="0"/>
+          <w:numId w:val="13"/>
+        </w:numPr>
+        <w:rPr>
+          <w:sz w:val="24"/>
+          <w:szCs w:val="24"/>
+        </w:rPr>
+      </w:pPr>
+      <w:r>
+        <w:rPr>
+          <w:sz w:val="24"/>
+          <w:szCs w:val="24"/>
+        </w:rPr>
+        <w:t xml:space="preserve">Easier Branching -&gt; </w:t>
+      </w:r>
+      <w:proofErr w:type="gramStart"/>
+      <w:r>
+        <w:rPr>
+          <w:sz w:val="24"/>
+          <w:szCs w:val="24"/>
+        </w:rPr>
+        <w:t>If</w:t>
+      </w:r>
+      <w:proofErr w:type="gramEnd"/>
+      <w:r>
+        <w:rPr>
+          <w:sz w:val="24"/>
+          <w:szCs w:val="24"/>
+        </w:rPr>
+        <w:t xml:space="preserve"> we create a new branch, it will copy all the codes to the new branch.</w:t>
+      </w:r>
+    </w:p>
+    <w:p>
+      <w:pPr>
         <w:rPr>
           <w:color w:val="FF0000"/>
           <w:sz w:val="32"/>
           <w:szCs w:val="32"/>
         </w:rPr>
-        <w:t>:</w:t>
-      </w:r>
-    </w:p>
-    <w:p>
-      <w:pPr>
-        <w:pStyle w:val="ListParagraph"/>
-        <w:numPr>
-          <w:ilvl w:val="0"/>
-          <w:numId w:val="13"/>
-        </w:numPr>
-        <w:rPr>
-          <w:sz w:val="24"/>
-          <w:szCs w:val="24"/>
-        </w:rPr>
-      </w:pPr>
-      <w:r>
-        <w:rPr>
-          <w:sz w:val="24"/>
-          <w:szCs w:val="24"/>
-        </w:rPr>
-        <w:t>Free &amp; open source.</w:t>
-      </w:r>
-    </w:p>
-    <w:p>
-      <w:pPr>
-        <w:pStyle w:val="ListParagraph"/>
-        <w:numPr>
-          <w:ilvl w:val="0"/>
-          <w:numId w:val="13"/>
-        </w:numPr>
-        <w:rPr>
-          <w:sz w:val="24"/>
-          <w:szCs w:val="24"/>
-        </w:rPr>
-      </w:pPr>
-      <w:r>
-        <w:rPr>
-          <w:sz w:val="24"/>
-          <w:szCs w:val="24"/>
-        </w:rPr>
-        <w:t xml:space="preserve">Fast &amp; small -&gt; </w:t>
-      </w:r>
-      <w:proofErr w:type="gramStart"/>
-      <w:r>
-        <w:rPr>
-          <w:sz w:val="24"/>
-          <w:szCs w:val="24"/>
-        </w:rPr>
-        <w:t>As</w:t>
-      </w:r>
-      <w:proofErr w:type="gramEnd"/>
-      <w:r>
-        <w:rPr>
-          <w:sz w:val="24"/>
-          <w:szCs w:val="24"/>
-        </w:rPr>
-        <w:t xml:space="preserve"> most of the operations are performed locally, therefore it is fast.</w:t>
-      </w:r>
-    </w:p>
-    <w:p>
-      <w:pPr>
-        <w:pStyle w:val="ListParagraph"/>
-        <w:numPr>
-          <w:ilvl w:val="0"/>
-          <w:numId w:val="13"/>
-        </w:numPr>
-        <w:rPr>
-          <w:sz w:val="24"/>
-          <w:szCs w:val="24"/>
-        </w:rPr>
-      </w:pPr>
-      <w:r>
-        <w:rPr>
-          <w:sz w:val="24"/>
-          <w:szCs w:val="24"/>
-        </w:rPr>
-        <w:t>Security -&gt; It uses a common cryptographic hash function called Secure Has</w:t>
-      </w:r>
-      <w:r>
-        <w:rPr>
-          <w:sz w:val="24"/>
-          <w:szCs w:val="24"/>
-        </w:rPr>
-        <w:t>h Function (SHA1) to name &amp; identify objects within its database.</w:t>
-      </w:r>
-    </w:p>
-    <w:p>
-      <w:pPr>
-        <w:pStyle w:val="ListParagraph"/>
-        <w:numPr>
-          <w:ilvl w:val="0"/>
-          <w:numId w:val="13"/>
-        </w:numPr>
-        <w:rPr>
-          <w:sz w:val="24"/>
-          <w:szCs w:val="24"/>
-        </w:rPr>
-      </w:pPr>
-      <w:r>
-        <w:rPr>
-          <w:sz w:val="24"/>
-          <w:szCs w:val="24"/>
-        </w:rPr>
-        <w:t>No need of powerful hardware.</w:t>
-      </w:r>
-    </w:p>
-    <w:p>
-      <w:pPr>
-        <w:pStyle w:val="ListParagraph"/>
-        <w:numPr>
-          <w:ilvl w:val="0"/>
-          <w:numId w:val="13"/>
-        </w:numPr>
-        <w:rPr>
-          <w:sz w:val="24"/>
-          <w:szCs w:val="24"/>
-        </w:rPr>
-      </w:pPr>
-      <w:r>
-        <w:rPr>
-          <w:sz w:val="24"/>
-          <w:szCs w:val="24"/>
-        </w:rPr>
-        <w:t xml:space="preserve">Easier Branching -&gt; </w:t>
-      </w:r>
-      <w:proofErr w:type="gramStart"/>
-      <w:r>
-        <w:rPr>
-          <w:sz w:val="24"/>
-          <w:szCs w:val="24"/>
-        </w:rPr>
-        <w:t>If</w:t>
-      </w:r>
-      <w:proofErr w:type="gramEnd"/>
-      <w:r>
-        <w:rPr>
-          <w:sz w:val="24"/>
-          <w:szCs w:val="24"/>
-        </w:rPr>
-        <w:t xml:space="preserve"> we create a new branch, it will copy all the codes to the new branch.</w:t>
-      </w:r>
-    </w:p>
-    <w:p>
-      <w:pPr>
+      </w:pPr>
+      <w:r>
         <w:rPr>
           <w:color w:val="FF0000"/>
           <w:sz w:val="32"/>
           <w:szCs w:val="32"/>
         </w:rPr>
-      </w:pPr>
-      <w:r>
+        <w:t>Types of Repositories:</w:t>
+      </w:r>
+    </w:p>
+    <w:p>
+      <w:pPr>
+        <w:rPr>
+          <w:color w:val="00B050"/>
+          <w:sz w:val="28"/>
+          <w:szCs w:val="28"/>
+        </w:rPr>
+      </w:pPr>
+      <w:r>
+        <w:rPr>
+          <w:color w:val="00B050"/>
+          <w:sz w:val="28"/>
+          <w:szCs w:val="28"/>
+        </w:rPr>
+        <w:t>Bare Repositories (Central Repo):</w:t>
+      </w:r>
+    </w:p>
+    <w:p>
+      <w:pPr>
+        <w:pStyle w:val="ListParagraph"/>
+        <w:numPr>
+          <w:ilvl w:val="0"/>
+          <w:numId w:val="14"/>
+        </w:numPr>
+        <w:rPr>
+          <w:sz w:val="24"/>
+          <w:szCs w:val="24"/>
+        </w:rPr>
+      </w:pPr>
+      <w:r>
+        <w:rPr>
+          <w:sz w:val="24"/>
+          <w:szCs w:val="24"/>
+        </w:rPr>
+        <w:t>Store &amp; share only.</w:t>
+      </w:r>
+    </w:p>
+    <w:p>
+      <w:pPr>
+        <w:pStyle w:val="ListParagraph"/>
+        <w:numPr>
+          <w:ilvl w:val="0"/>
+          <w:numId w:val="14"/>
+        </w:numPr>
+        <w:rPr>
+          <w:sz w:val="24"/>
+          <w:szCs w:val="24"/>
+        </w:rPr>
+      </w:pPr>
+      <w:r>
+        <w:rPr>
+          <w:sz w:val="24"/>
+          <w:szCs w:val="24"/>
+        </w:rPr>
+        <w:t>All central repositories are Bare Repo.</w:t>
+      </w:r>
+    </w:p>
+    <w:p>
+      <w:pPr>
+        <w:pStyle w:val="ListParagraph"/>
+        <w:numPr>
+          <w:ilvl w:val="0"/>
+          <w:numId w:val="14"/>
+        </w:numPr>
+        <w:rPr>
+          <w:sz w:val="24"/>
+          <w:szCs w:val="24"/>
+        </w:rPr>
+      </w:pPr>
+      <w:r>
+        <w:rPr>
+          <w:sz w:val="24"/>
+          <w:szCs w:val="24"/>
+        </w:rPr>
+        <w:t xml:space="preserve">Ex- </w:t>
+      </w:r>
+      <w:proofErr w:type="spellStart"/>
+      <w:r>
+        <w:rPr>
+          <w:sz w:val="24"/>
+          <w:szCs w:val="24"/>
+        </w:rPr>
+        <w:t>Git</w:t>
+      </w:r>
+      <w:proofErr w:type="spellEnd"/>
+      <w:r>
+        <w:rPr>
+          <w:sz w:val="24"/>
+          <w:szCs w:val="24"/>
+        </w:rPr>
+        <w:t xml:space="preserve"> Hub, </w:t>
+      </w:r>
+      <w:proofErr w:type="spellStart"/>
+      <w:r>
+        <w:rPr>
+          <w:sz w:val="24"/>
+          <w:szCs w:val="24"/>
+        </w:rPr>
+        <w:t>Git</w:t>
+      </w:r>
+      <w:proofErr w:type="spellEnd"/>
+      <w:r>
+        <w:rPr>
+          <w:sz w:val="24"/>
+          <w:szCs w:val="24"/>
+        </w:rPr>
+        <w:t xml:space="preserve"> Lab, </w:t>
+      </w:r>
+      <w:proofErr w:type="spellStart"/>
+      <w:r>
+        <w:rPr>
+          <w:sz w:val="24"/>
+          <w:szCs w:val="24"/>
+        </w:rPr>
+        <w:t>Bitbucket</w:t>
+      </w:r>
+      <w:proofErr w:type="spellEnd"/>
+      <w:r>
+        <w:rPr>
+          <w:sz w:val="24"/>
+          <w:szCs w:val="24"/>
+        </w:rPr>
+        <w:t xml:space="preserve"> </w:t>
+      </w:r>
+      <w:proofErr w:type="spellStart"/>
+      <w:r>
+        <w:rPr>
+          <w:sz w:val="24"/>
+          <w:szCs w:val="24"/>
+        </w:rPr>
+        <w:t>etc</w:t>
+      </w:r>
+      <w:proofErr w:type="spellEnd"/>
+    </w:p>
+    <w:p>
+      <w:pPr>
+        <w:rPr>
+          <w:color w:val="00B050"/>
+          <w:sz w:val="28"/>
+          <w:szCs w:val="28"/>
+        </w:rPr>
+      </w:pPr>
+    </w:p>
+    <w:p>
+      <w:pPr>
+        <w:rPr>
+          <w:color w:val="00B050"/>
+          <w:sz w:val="28"/>
+          <w:szCs w:val="28"/>
+        </w:rPr>
+      </w:pPr>
+      <w:r>
+        <w:rPr>
+          <w:color w:val="00B050"/>
+          <w:sz w:val="28"/>
+          <w:szCs w:val="28"/>
+        </w:rPr>
+        <w:lastRenderedPageBreak/>
+        <w:t>Non-Bare Repositories (Local Repo):</w:t>
+      </w:r>
+    </w:p>
+    <w:p>
+      <w:pPr>
+        <w:pStyle w:val="ListParagraph"/>
+        <w:numPr>
+          <w:ilvl w:val="0"/>
+          <w:numId w:val="15"/>
+        </w:numPr>
+        <w:rPr>
+          <w:sz w:val="24"/>
+          <w:szCs w:val="24"/>
+        </w:rPr>
+      </w:pPr>
+      <w:r>
+        <w:rPr>
+          <w:sz w:val="24"/>
+          <w:szCs w:val="24"/>
+        </w:rPr>
+        <w:t>Where you can modify the files.</w:t>
+      </w:r>
+    </w:p>
+    <w:p>
+      <w:pPr>
+        <w:pStyle w:val="ListParagraph"/>
+        <w:numPr>
+          <w:ilvl w:val="0"/>
+          <w:numId w:val="15"/>
+        </w:numPr>
+        <w:rPr>
+          <w:sz w:val="24"/>
+          <w:szCs w:val="24"/>
+        </w:rPr>
+      </w:pPr>
+      <w:r>
+        <w:rPr>
+          <w:sz w:val="24"/>
+          <w:szCs w:val="24"/>
+        </w:rPr>
+        <w:t>All local repositories are Non-Bare Repositories.</w:t>
+      </w:r>
+    </w:p>
+    <w:p>
+      <w:pPr>
         <w:rPr>
           <w:color w:val="FF0000"/>
           <w:sz w:val="32"/>
           <w:szCs w:val="32"/>
         </w:rPr>
-        <w:t>Types of Repositories:</w:t>
-      </w:r>
-    </w:p>
-    <w:p>
-      <w:pPr>
+      </w:pPr>
+      <w:r>
+        <w:rPr>
+          <w:color w:val="FF0000"/>
+          <w:sz w:val="32"/>
+          <w:szCs w:val="32"/>
+        </w:rPr>
+        <w:t xml:space="preserve">Commands for </w:t>
+      </w:r>
+      <w:proofErr w:type="spellStart"/>
+      <w:r>
+        <w:rPr>
+          <w:color w:val="FF0000"/>
+          <w:sz w:val="32"/>
+          <w:szCs w:val="32"/>
+        </w:rPr>
+        <w:t>Git</w:t>
+      </w:r>
+      <w:proofErr w:type="spellEnd"/>
+      <w:r>
+        <w:rPr>
+          <w:color w:val="FF0000"/>
+          <w:sz w:val="32"/>
+          <w:szCs w:val="32"/>
+        </w:rPr>
+        <w:t>:</w:t>
+      </w:r>
+    </w:p>
+    <w:p>
+      <w:pPr>
+        <w:shd w:val="clear" w:color="auto" w:fill="FFFFFF" w:themeFill="background1"/>
         <w:rPr>
           <w:color w:val="00B050"/>
           <w:sz w:val="28"/>
@@ -1681,250 +1825,6 @@
           <w:sz w:val="28"/>
           <w:szCs w:val="28"/>
         </w:rPr>
-        <w:t>Bare Repositories (Central Repo):</w:t>
-      </w:r>
-    </w:p>
-    <w:p>
-      <w:pPr>
-        <w:pStyle w:val="ListParagraph"/>
-        <w:numPr>
-          <w:ilvl w:val="0"/>
-          <w:numId w:val="14"/>
-        </w:numPr>
-        <w:rPr>
-          <w:sz w:val="24"/>
-          <w:szCs w:val="24"/>
-        </w:rPr>
-      </w:pPr>
-      <w:r>
-        <w:rPr>
-          <w:sz w:val="24"/>
-          <w:szCs w:val="24"/>
-        </w:rPr>
-        <w:t xml:space="preserve">Store &amp; </w:t>
-      </w:r>
-      <w:r>
-        <w:rPr>
-          <w:sz w:val="24"/>
-          <w:szCs w:val="24"/>
-        </w:rPr>
-        <w:t>share only.</w:t>
-      </w:r>
-    </w:p>
-    <w:p>
-      <w:pPr>
-        <w:pStyle w:val="ListParagraph"/>
-        <w:numPr>
-          <w:ilvl w:val="0"/>
-          <w:numId w:val="14"/>
-        </w:numPr>
-        <w:rPr>
-          <w:sz w:val="24"/>
-          <w:szCs w:val="24"/>
-        </w:rPr>
-      </w:pPr>
-      <w:r>
-        <w:rPr>
-          <w:sz w:val="24"/>
-          <w:szCs w:val="24"/>
-        </w:rPr>
-        <w:t>All central repositories are Bare Repo.</w:t>
-      </w:r>
-    </w:p>
-    <w:p>
-      <w:pPr>
-        <w:pStyle w:val="ListParagraph"/>
-        <w:numPr>
-          <w:ilvl w:val="0"/>
-          <w:numId w:val="14"/>
-        </w:numPr>
-        <w:rPr>
-          <w:sz w:val="24"/>
-          <w:szCs w:val="24"/>
-        </w:rPr>
-      </w:pPr>
-      <w:r>
-        <w:rPr>
-          <w:sz w:val="24"/>
-          <w:szCs w:val="24"/>
-        </w:rPr>
-        <w:t xml:space="preserve">Ex- </w:t>
-      </w:r>
-      <w:proofErr w:type="spellStart"/>
-      <w:r>
-        <w:rPr>
-          <w:sz w:val="24"/>
-          <w:szCs w:val="24"/>
-        </w:rPr>
-        <w:t>Git</w:t>
-      </w:r>
-      <w:proofErr w:type="spellEnd"/>
-      <w:r>
-        <w:rPr>
-          <w:sz w:val="24"/>
-          <w:szCs w:val="24"/>
-        </w:rPr>
-        <w:t xml:space="preserve"> Hub, </w:t>
-      </w:r>
-      <w:proofErr w:type="spellStart"/>
-      <w:r>
-        <w:rPr>
-          <w:sz w:val="24"/>
-          <w:szCs w:val="24"/>
-        </w:rPr>
-        <w:t>Git</w:t>
-      </w:r>
-      <w:proofErr w:type="spellEnd"/>
-      <w:r>
-        <w:rPr>
-          <w:sz w:val="24"/>
-          <w:szCs w:val="24"/>
-        </w:rPr>
-        <w:t xml:space="preserve"> Lab, </w:t>
-      </w:r>
-      <w:proofErr w:type="spellStart"/>
-      <w:r>
-        <w:rPr>
-          <w:sz w:val="24"/>
-          <w:szCs w:val="24"/>
-        </w:rPr>
-        <w:t>Bitbucket</w:t>
-      </w:r>
-      <w:proofErr w:type="spellEnd"/>
-      <w:r>
-        <w:rPr>
-          <w:sz w:val="24"/>
-          <w:szCs w:val="24"/>
-        </w:rPr>
-        <w:t xml:space="preserve"> </w:t>
-      </w:r>
-      <w:proofErr w:type="spellStart"/>
-      <w:r>
-        <w:rPr>
-          <w:sz w:val="24"/>
-          <w:szCs w:val="24"/>
-        </w:rPr>
-        <w:t>etc</w:t>
-      </w:r>
-      <w:proofErr w:type="spellEnd"/>
-    </w:p>
-    <w:p>
-      <w:pPr>
-        <w:rPr>
-          <w:color w:val="00B050"/>
-          <w:sz w:val="28"/>
-          <w:szCs w:val="28"/>
-        </w:rPr>
-      </w:pPr>
-    </w:p>
-    <w:p>
-      <w:pPr>
-        <w:rPr>
-          <w:color w:val="00B050"/>
-          <w:sz w:val="28"/>
-          <w:szCs w:val="28"/>
-        </w:rPr>
-      </w:pPr>
-      <w:r>
-        <w:rPr>
-          <w:color w:val="00B050"/>
-          <w:sz w:val="28"/>
-          <w:szCs w:val="28"/>
-        </w:rPr>
-        <w:lastRenderedPageBreak/>
-        <w:t>Non-Bare Repositories (Local Repo):</w:t>
-      </w:r>
-    </w:p>
-    <w:p>
-      <w:pPr>
-        <w:pStyle w:val="ListParagraph"/>
-        <w:numPr>
-          <w:ilvl w:val="0"/>
-          <w:numId w:val="15"/>
-        </w:numPr>
-        <w:rPr>
-          <w:sz w:val="24"/>
-          <w:szCs w:val="24"/>
-        </w:rPr>
-      </w:pPr>
-      <w:r>
-        <w:rPr>
-          <w:sz w:val="24"/>
-          <w:szCs w:val="24"/>
-        </w:rPr>
-        <w:t>Where you can modify the files.</w:t>
-      </w:r>
-    </w:p>
-    <w:p>
-      <w:pPr>
-        <w:pStyle w:val="ListParagraph"/>
-        <w:numPr>
-          <w:ilvl w:val="0"/>
-          <w:numId w:val="15"/>
-        </w:numPr>
-        <w:rPr>
-          <w:sz w:val="24"/>
-          <w:szCs w:val="24"/>
-        </w:rPr>
-      </w:pPr>
-      <w:r>
-        <w:rPr>
-          <w:sz w:val="24"/>
-          <w:szCs w:val="24"/>
-        </w:rPr>
-        <w:t>All local repositories are Non-Bare Repositories.</w:t>
-      </w:r>
-    </w:p>
-    <w:p>
-      <w:pPr>
-        <w:rPr>
-          <w:color w:val="FF0000"/>
-          <w:sz w:val="32"/>
-          <w:szCs w:val="32"/>
-        </w:rPr>
-      </w:pPr>
-      <w:r>
-        <w:rPr>
-          <w:color w:val="FF0000"/>
-          <w:sz w:val="32"/>
-          <w:szCs w:val="32"/>
-        </w:rPr>
-        <w:t xml:space="preserve">Commands for </w:t>
-      </w:r>
-      <w:proofErr w:type="spellStart"/>
-      <w:r>
-        <w:rPr>
-          <w:color w:val="FF0000"/>
-          <w:sz w:val="32"/>
-          <w:szCs w:val="32"/>
-        </w:rPr>
-        <w:t>Git</w:t>
-      </w:r>
-      <w:proofErr w:type="spellEnd"/>
-      <w:r>
-        <w:rPr>
-          <w:color w:val="FF0000"/>
-          <w:sz w:val="32"/>
-          <w:szCs w:val="32"/>
-        </w:rPr>
-        <w:t>:</w:t>
-      </w:r>
-    </w:p>
-    <w:p>
-      <w:pPr>
-        <w:shd w:val="clear" w:color="auto" w:fill="FFFFFF" w:themeFill="background1"/>
-        <w:rPr>
-          <w:color w:val="00B050"/>
-          <w:sz w:val="28"/>
-          <w:szCs w:val="28"/>
-        </w:rPr>
-      </w:pPr>
-      <w:r>
-        <w:rPr>
-          <w:color w:val="00B050"/>
-          <w:sz w:val="28"/>
-          <w:szCs w:val="28"/>
-        </w:rPr>
         <w:t>At local machine:</w:t>
       </w:r>
     </w:p>
@@ -2253,14 +2153,7 @@
           <w:sz w:val="24"/>
           <w:szCs w:val="24"/>
         </w:rPr>
-        <w:t xml:space="preserve"> config --global user.</w:t>
-      </w:r>
-      <w:r>
-        <w:rPr>
-          <w:sz w:val="24"/>
-          <w:szCs w:val="24"/>
-        </w:rPr>
-        <w:t>name “</w:t>
+        <w:t xml:space="preserve"> config --global user.name “</w:t>
       </w:r>
       <w:proofErr w:type="spellStart"/>
       <w:r>
@@ -2276,14 +2169,7 @@
           <w:sz w:val="24"/>
           <w:szCs w:val="24"/>
         </w:rPr>
-        <w:t>”                          (Spe</w:t>
-      </w:r>
-      <w:r>
-        <w:rPr>
-          <w:sz w:val="24"/>
-          <w:szCs w:val="24"/>
-        </w:rPr>
-        <w:t>cify user name)</w:t>
+        <w:t>”                          (Specify user name)</w:t>
       </w:r>
     </w:p>
     <w:p>
@@ -2312,34 +2198,107 @@
           <w:sz w:val="24"/>
           <w:szCs w:val="24"/>
         </w:rPr>
-        <w:t xml:space="preserve"> config --global user.</w:t>
+        <w:t xml:space="preserve"> config --global </w:t>
+      </w:r>
+      <w:proofErr w:type="spellStart"/>
+      <w:r>
+        <w:rPr>
+          <w:sz w:val="24"/>
+          <w:szCs w:val="24"/>
+        </w:rPr>
+        <w:t>user.email</w:t>
+      </w:r>
+      <w:proofErr w:type="spellEnd"/>
+      <w:r>
+        <w:rPr>
+          <w:sz w:val="24"/>
+          <w:szCs w:val="24"/>
+        </w:rPr>
+        <w:t xml:space="preserve"> </w:t>
+      </w:r>
+      <w:r>
+        <w:rPr>
+          <w:sz w:val="24"/>
+          <w:szCs w:val="24"/>
+        </w:rPr>
+        <w:t>“</w:t>
       </w:r>
       <w:bookmarkStart w:id="0" w:name="_GoBack"/>
+      <w:r>
+        <w:rPr>
+          <w:rStyle w:val="Hyperlink"/>
+          <w:color w:val="000000" w:themeColor="text1"/>
+          <w:sz w:val="24"/>
+          <w:szCs w:val="24"/>
+          <w:u w:val="none"/>
+        </w:rPr>
+        <w:fldChar w:fldCharType="begin"/>
+      </w:r>
+      <w:r>
+        <w:rPr>
+          <w:rStyle w:val="Hyperlink"/>
+          <w:color w:val="000000" w:themeColor="text1"/>
+          <w:sz w:val="24"/>
+          <w:szCs w:val="24"/>
+          <w:u w:val="none"/>
+        </w:rPr>
+        <w:instrText xml:space="preserve"> HYPERLINK "mailto:abhay@gmail.com" \h </w:instrText>
+      </w:r>
+      <w:r>
+        <w:rPr>
+          <w:rStyle w:val="Hyperlink"/>
+          <w:color w:val="000000" w:themeColor="text1"/>
+          <w:sz w:val="24"/>
+          <w:szCs w:val="24"/>
+          <w:u w:val="none"/>
+        </w:rPr>
+        <w:fldChar w:fldCharType="separate"/>
+      </w:r>
+      <w:r>
+        <w:rPr>
+          <w:rStyle w:val="Hyperlink"/>
+          <w:color w:val="000000" w:themeColor="text1"/>
+          <w:sz w:val="24"/>
+          <w:szCs w:val="24"/>
+          <w:u w:val="none"/>
+        </w:rPr>
+        <w:t>abhay@gmail.com</w:t>
+      </w:r>
+      <w:r>
+        <w:rPr>
+          <w:rStyle w:val="Hyperlink"/>
+          <w:color w:val="000000" w:themeColor="text1"/>
+          <w:sz w:val="24"/>
+          <w:szCs w:val="24"/>
+          <w:u w:val="none"/>
+        </w:rPr>
+        <w:fldChar w:fldCharType="end"/>
+      </w:r>
+      <w:r>
+        <w:rPr>
+          <w:rStyle w:val="Hyperlink"/>
+          <w:color w:val="000000" w:themeColor="text1"/>
+          <w:sz w:val="24"/>
+          <w:szCs w:val="24"/>
+          <w:u w:val="none"/>
+        </w:rPr>
+        <w:t>”</w:t>
+      </w:r>
+      <w:r>
+        <w:rPr>
+          <w:color w:val="000000" w:themeColor="text1"/>
+          <w:sz w:val="24"/>
+          <w:szCs w:val="24"/>
+        </w:rPr>
+        <w:t xml:space="preserve">    </w:t>
+      </w:r>
       <w:bookmarkEnd w:id="0"/>
       <w:r>
         <w:rPr>
           <w:sz w:val="24"/>
           <w:szCs w:val="24"/>
         </w:rPr>
-        <w:t xml:space="preserve">email </w:t>
-      </w:r>
-      <w:hyperlink r:id="rId6">
-        <w:r>
-          <w:rPr>
-            <w:rStyle w:val="Hyperlink"/>
-            <w:sz w:val="24"/>
-            <w:szCs w:val="24"/>
-            <w:u w:val="none"/>
-          </w:rPr>
-          <w:t>abhay@gmail.com</w:t>
-        </w:r>
-      </w:hyperlink>
-      <w:r>
-        <w:rPr>
-          <w:sz w:val="24"/>
-          <w:szCs w:val="24"/>
-        </w:rPr>
-        <w:t xml:space="preserve">       (Specify user email)</w:t>
+        <w:t>(Specify user email)</w:t>
       </w:r>
     </w:p>
     <w:p>
@@ -2416,10 +2375,7 @@
     </w:p>
     <w:p>
       <w:r>
-        <w:t>Note: User name &amp; email address will be reflected if we make any mod</w:t>
-      </w:r>
-      <w:r>
-        <w:t>ification &amp; push it to central repo for identification purpose. If there is any mistake with code, other person can send email to my email id.</w:t>
+        <w:t>Note: User name &amp; email address will be reflected if we make any modification &amp; push it to central repo for identification purpose. If there is any mistake with code, other person can send email to my email id.</w:t>
       </w:r>
     </w:p>
     <w:p>
@@ -2613,14 +2569,7 @@
           <w:sz w:val="24"/>
           <w:szCs w:val="24"/>
         </w:rPr>
-        <w:t xml:space="preserve"> add &lt;f</w:t>
-      </w:r>
-      <w:r>
-        <w:rPr>
-          <w:sz w:val="24"/>
-          <w:szCs w:val="24"/>
-        </w:rPr>
-        <w:t>ile&gt;</w:t>
+        <w:t xml:space="preserve"> add &lt;file&gt;</w:t>
       </w:r>
     </w:p>
     <w:p>
@@ -2891,14 +2840,7 @@
           <w:sz w:val="24"/>
           <w:szCs w:val="24"/>
         </w:rPr>
-        <w:t xml:space="preserve"> push origin master (Alternate way to </w:t>
-      </w:r>
-      <w:r>
-        <w:rPr>
-          <w:sz w:val="24"/>
-          <w:szCs w:val="24"/>
-        </w:rPr>
-        <w:t>push)</w:t>
+        <w:t xml:space="preserve"> push origin master (Alternate way to push)</w:t>
       </w:r>
     </w:p>
     <w:p>
@@ -3259,14 +3201,7 @@
           <w:sz w:val="24"/>
           <w:szCs w:val="24"/>
         </w:rPr>
-        <w:t xml:space="preserve"> </w:t>
-      </w:r>
-      <w:r>
-        <w:rPr>
-          <w:sz w:val="24"/>
-          <w:szCs w:val="24"/>
-        </w:rPr>
-        <w:t>commit -m “1</w:t>
+        <w:t xml:space="preserve"> commit -m “1</w:t>
       </w:r>
       <w:r>
         <w:rPr>
@@ -3505,15 +3440,7 @@
           <w:sz w:val="32"/>
           <w:szCs w:val="32"/>
         </w:rPr>
-        <w:t>To Ignore Some Files</w:t>
-      </w:r>
-      <w:r>
-        <w:rPr>
-          <w:color w:val="FF0000"/>
-          <w:sz w:val="32"/>
-          <w:szCs w:val="32"/>
-        </w:rPr>
-        <w:t xml:space="preserve"> While Committing:</w:t>
+        <w:t>To Ignore Some Files While Committing:</w:t>
       </w:r>
     </w:p>
     <w:p>
@@ -3815,14 +3742,7 @@
           <w:sz w:val="24"/>
           <w:szCs w:val="24"/>
         </w:rPr>
-        <w:t xml:space="preserve"> files and add the</w:t>
-      </w:r>
-      <w:r>
-        <w:rPr>
-          <w:sz w:val="24"/>
-          <w:szCs w:val="24"/>
-        </w:rPr>
-        <w:t>m by running “</w:t>
+        <w:t xml:space="preserve"> files and add them by running “</w:t>
       </w:r>
       <w:proofErr w:type="spellStart"/>
       <w:r>
@@ -4134,7 +4054,7 @@
                     </pic:cNvPicPr>
                   </pic:nvPicPr>
                   <pic:blipFill>
-                    <a:blip r:embed="rId7"/>
+                    <a:blip r:embed="rId6"/>
                     <a:stretch>
                       <a:fillRect/>
                     </a:stretch>
@@ -4182,14 +4102,7 @@
           <w:sz w:val="24"/>
           <w:szCs w:val="24"/>
         </w:rPr>
-        <w:t>One for a little features &amp; one</w:t>
-      </w:r>
-      <w:r>
-        <w:rPr>
-          <w:sz w:val="24"/>
-          <w:szCs w:val="24"/>
-        </w:rPr>
-        <w:t xml:space="preserve"> for a longer running features. By developing them in branches, it’s not only possible to work on both of them in parallel, but it also keeps the main Master Branch free from error.</w:t>
+        <w:t>One for a little features &amp; one for a longer running features. By developing them in branches, it’s not only possible to work on both of them in parallel, but it also keeps the main Master Branch free from error.</w:t>
       </w:r>
     </w:p>
     <w:p>
@@ -4245,14 +4158,7 @@
           <w:sz w:val="24"/>
           <w:szCs w:val="24"/>
         </w:rPr>
-        <w:t xml:space="preserve"> other branc</w:t>
-      </w:r>
-      <w:r>
-        <w:rPr>
-          <w:sz w:val="24"/>
-          <w:szCs w:val="24"/>
-        </w:rPr>
-        <w:t>hes with Master.</w:t>
+        <w:t xml:space="preserve"> other branches with Master.</w:t>
       </w:r>
     </w:p>
     <w:p>
@@ -4368,15 +4274,7 @@
           <w:szCs w:val="24"/>
           <w:shd w:val="clear" w:color="auto" w:fill="FFC000"/>
         </w:rPr>
-        <w:t>Files created in workspace will be visible in any of the branch workspace until</w:t>
-      </w:r>
-      <w:r>
-        <w:rPr>
-          <w:sz w:val="24"/>
-          <w:szCs w:val="24"/>
-          <w:shd w:val="clear" w:color="auto" w:fill="FFC000"/>
-        </w:rPr>
-        <w:t xml:space="preserve"> you commit</w:t>
+        <w:t>Files created in workspace will be visible in any of the branch workspace until you commit</w:t>
       </w:r>
       <w:r>
         <w:rPr>
@@ -4563,14 +4461,7 @@
           <w:sz w:val="24"/>
           <w:szCs w:val="24"/>
         </w:rPr>
-        <w:t xml:space="preserve"> </w:t>
-      </w:r>
-      <w:r>
-        <w:rPr>
-          <w:sz w:val="24"/>
-          <w:szCs w:val="24"/>
-        </w:rPr>
-        <w:t>branch &lt;branch name&gt;</w:t>
+        <w:t xml:space="preserve"> branch &lt;branch name&gt;</w:t>
       </w:r>
       <w:r>
         <w:rPr>
@@ -4757,871 +4648,934 @@
           <w:sz w:val="28"/>
           <w:szCs w:val="28"/>
         </w:rPr>
-        <w:t xml:space="preserve"> Merge</w:t>
-      </w:r>
-      <w:r>
+        <w:t xml:space="preserve"> Merge Commands:</w:t>
+      </w:r>
+    </w:p>
+    <w:p>
+      <w:pPr>
+        <w:pStyle w:val="ListParagraph"/>
+        <w:numPr>
+          <w:ilvl w:val="0"/>
+          <w:numId w:val="24"/>
+        </w:numPr>
+        <w:rPr>
+          <w:sz w:val="24"/>
+          <w:szCs w:val="24"/>
+        </w:rPr>
+      </w:pPr>
+      <w:proofErr w:type="spellStart"/>
+      <w:r>
+        <w:rPr>
+          <w:sz w:val="24"/>
+          <w:szCs w:val="24"/>
+        </w:rPr>
+        <w:t>git</w:t>
+      </w:r>
+      <w:proofErr w:type="spellEnd"/>
+      <w:r>
+        <w:rPr>
+          <w:sz w:val="24"/>
+          <w:szCs w:val="24"/>
+        </w:rPr>
+        <w:t xml:space="preserve"> merge &lt;branch-name&gt;</w:t>
+      </w:r>
+      <w:r>
+        <w:rPr>
+          <w:sz w:val="24"/>
+          <w:szCs w:val="24"/>
+        </w:rPr>
+        <w:tab/>
+        <w:t>[Always do merge from Master branch]</w:t>
+      </w:r>
+    </w:p>
+    <w:p>
+      <w:pPr>
+        <w:pStyle w:val="ListParagraph"/>
+        <w:numPr>
+          <w:ilvl w:val="0"/>
+          <w:numId w:val="24"/>
+        </w:numPr>
+        <w:rPr>
+          <w:sz w:val="24"/>
+          <w:szCs w:val="24"/>
+        </w:rPr>
+      </w:pPr>
+      <w:proofErr w:type="spellStart"/>
+      <w:r>
+        <w:rPr>
+          <w:sz w:val="24"/>
+          <w:szCs w:val="24"/>
+        </w:rPr>
+        <w:t>git</w:t>
+      </w:r>
+      <w:proofErr w:type="spellEnd"/>
+      <w:r>
+        <w:rPr>
+          <w:sz w:val="24"/>
+          <w:szCs w:val="24"/>
+        </w:rPr>
+        <w:t xml:space="preserve"> log</w:t>
+      </w:r>
+      <w:r>
+        <w:rPr>
+          <w:sz w:val="24"/>
+          <w:szCs w:val="24"/>
+        </w:rPr>
+        <w:tab/>
+      </w:r>
+      <w:r>
+        <w:rPr>
+          <w:sz w:val="24"/>
+          <w:szCs w:val="24"/>
+        </w:rPr>
+        <w:tab/>
+      </w:r>
+      <w:r>
+        <w:rPr>
+          <w:sz w:val="24"/>
+          <w:szCs w:val="24"/>
+        </w:rPr>
+        <w:tab/>
+      </w:r>
+      <w:r>
+        <w:rPr>
+          <w:sz w:val="24"/>
+          <w:szCs w:val="24"/>
+        </w:rPr>
+        <w:tab/>
+        <w:t>[To verify the merge]</w:t>
+      </w:r>
+    </w:p>
+    <w:p>
+      <w:pPr>
+        <w:pStyle w:val="ListParagraph"/>
+        <w:numPr>
+          <w:ilvl w:val="0"/>
+          <w:numId w:val="24"/>
+        </w:numPr>
+        <w:rPr>
+          <w:sz w:val="24"/>
+          <w:szCs w:val="24"/>
+        </w:rPr>
+      </w:pPr>
+      <w:proofErr w:type="spellStart"/>
+      <w:r>
+        <w:rPr>
+          <w:sz w:val="24"/>
+          <w:szCs w:val="24"/>
+        </w:rPr>
+        <w:t>git</w:t>
+      </w:r>
+      <w:proofErr w:type="spellEnd"/>
+      <w:r>
+        <w:rPr>
+          <w:sz w:val="24"/>
+          <w:szCs w:val="24"/>
+        </w:rPr>
+        <w:t xml:space="preserve"> push origin master</w:t>
+      </w:r>
+      <w:r>
+        <w:rPr>
+          <w:sz w:val="24"/>
+          <w:szCs w:val="24"/>
+        </w:rPr>
+        <w:tab/>
+      </w:r>
+      <w:r>
+        <w:rPr>
+          <w:sz w:val="24"/>
+          <w:szCs w:val="24"/>
+        </w:rPr>
+        <w:tab/>
+        <w:t xml:space="preserve">[To push to central repository like </w:t>
+      </w:r>
+      <w:proofErr w:type="spellStart"/>
+      <w:r>
+        <w:rPr>
+          <w:sz w:val="24"/>
+          <w:szCs w:val="24"/>
+        </w:rPr>
+        <w:t>git</w:t>
+      </w:r>
+      <w:proofErr w:type="spellEnd"/>
+      <w:r>
+        <w:rPr>
+          <w:sz w:val="24"/>
+          <w:szCs w:val="24"/>
+        </w:rPr>
+        <w:t xml:space="preserve"> hub, </w:t>
+      </w:r>
+      <w:proofErr w:type="spellStart"/>
+      <w:r>
+        <w:rPr>
+          <w:sz w:val="24"/>
+          <w:szCs w:val="24"/>
+        </w:rPr>
+        <w:t>git</w:t>
+      </w:r>
+      <w:proofErr w:type="spellEnd"/>
+      <w:r>
+        <w:rPr>
+          <w:sz w:val="24"/>
+          <w:szCs w:val="24"/>
+        </w:rPr>
+        <w:t xml:space="preserve"> lab </w:t>
+      </w:r>
+      <w:proofErr w:type="spellStart"/>
+      <w:r>
+        <w:rPr>
+          <w:sz w:val="24"/>
+          <w:szCs w:val="24"/>
+        </w:rPr>
+        <w:t>etc</w:t>
+      </w:r>
+      <w:proofErr w:type="spellEnd"/>
+      <w:r>
+        <w:rPr>
+          <w:sz w:val="24"/>
+          <w:szCs w:val="24"/>
+        </w:rPr>
+        <w:t>]</w:t>
+      </w:r>
+    </w:p>
+    <w:p>
+      <w:pPr>
+        <w:rPr>
+          <w:sz w:val="24"/>
+          <w:szCs w:val="24"/>
+        </w:rPr>
+      </w:pPr>
+    </w:p>
+    <w:p>
+      <w:pPr>
         <w:rPr>
           <w:color w:val="00B050"/>
           <w:sz w:val="28"/>
           <w:szCs w:val="28"/>
         </w:rPr>
-        <w:t xml:space="preserve"> Commands:</w:t>
-      </w:r>
-    </w:p>
-    <w:p>
-      <w:pPr>
-        <w:pStyle w:val="ListParagraph"/>
-        <w:numPr>
-          <w:ilvl w:val="0"/>
-          <w:numId w:val="24"/>
-        </w:numPr>
-        <w:rPr>
-          <w:sz w:val="24"/>
-          <w:szCs w:val="24"/>
-        </w:rPr>
       </w:pPr>
       <w:proofErr w:type="spellStart"/>
       <w:r>
-        <w:rPr>
-          <w:sz w:val="24"/>
-          <w:szCs w:val="24"/>
-        </w:rPr>
-        <w:t>git</w:t>
-      </w:r>
-      <w:proofErr w:type="spellEnd"/>
-      <w:r>
-        <w:rPr>
-          <w:sz w:val="24"/>
-          <w:szCs w:val="24"/>
-        </w:rPr>
-        <w:t xml:space="preserve"> merge &lt;branch-name&gt;</w:t>
-      </w:r>
-      <w:r>
-        <w:rPr>
-          <w:sz w:val="24"/>
-          <w:szCs w:val="24"/>
-        </w:rPr>
-        <w:tab/>
-        <w:t>[Always do merge from Master branch]</w:t>
-      </w:r>
-    </w:p>
-    <w:p>
-      <w:pPr>
-        <w:pStyle w:val="ListParagraph"/>
-        <w:numPr>
-          <w:ilvl w:val="0"/>
-          <w:numId w:val="24"/>
-        </w:numPr>
-        <w:rPr>
-          <w:sz w:val="24"/>
-          <w:szCs w:val="24"/>
-        </w:rPr>
-      </w:pPr>
-      <w:proofErr w:type="spellStart"/>
-      <w:r>
-        <w:rPr>
-          <w:sz w:val="24"/>
-          <w:szCs w:val="24"/>
-        </w:rPr>
-        <w:t>git</w:t>
-      </w:r>
-      <w:proofErr w:type="spellEnd"/>
-      <w:r>
-        <w:rPr>
-          <w:sz w:val="24"/>
-          <w:szCs w:val="24"/>
-        </w:rPr>
-        <w:t xml:space="preserve"> log</w:t>
-      </w:r>
-      <w:r>
-        <w:rPr>
-          <w:sz w:val="24"/>
-          <w:szCs w:val="24"/>
-        </w:rPr>
-        <w:tab/>
-      </w:r>
-      <w:r>
-        <w:rPr>
-          <w:sz w:val="24"/>
-          <w:szCs w:val="24"/>
-        </w:rPr>
-        <w:tab/>
-      </w:r>
-      <w:r>
-        <w:rPr>
-          <w:sz w:val="24"/>
-          <w:szCs w:val="24"/>
-        </w:rPr>
-        <w:tab/>
-      </w:r>
-      <w:r>
-        <w:rPr>
-          <w:sz w:val="24"/>
-          <w:szCs w:val="24"/>
-        </w:rPr>
-        <w:tab/>
-        <w:t>[To verify the merge]</w:t>
-      </w:r>
-    </w:p>
-    <w:p>
-      <w:pPr>
-        <w:pStyle w:val="ListParagraph"/>
-        <w:numPr>
-          <w:ilvl w:val="0"/>
-          <w:numId w:val="24"/>
-        </w:numPr>
-        <w:rPr>
-          <w:sz w:val="24"/>
-          <w:szCs w:val="24"/>
-        </w:rPr>
-      </w:pPr>
-      <w:proofErr w:type="spellStart"/>
-      <w:r>
-        <w:rPr>
-          <w:sz w:val="24"/>
-          <w:szCs w:val="24"/>
-        </w:rPr>
-        <w:t>git</w:t>
-      </w:r>
-      <w:proofErr w:type="spellEnd"/>
-      <w:r>
-        <w:rPr>
-          <w:sz w:val="24"/>
-          <w:szCs w:val="24"/>
-        </w:rPr>
-        <w:t xml:space="preserve"> push origin master</w:t>
-      </w:r>
-      <w:r>
-        <w:rPr>
-          <w:sz w:val="24"/>
-          <w:szCs w:val="24"/>
-        </w:rPr>
-        <w:tab/>
-      </w:r>
-      <w:r>
-        <w:rPr>
-          <w:sz w:val="24"/>
-          <w:szCs w:val="24"/>
-        </w:rPr>
-        <w:tab/>
-        <w:t xml:space="preserve">[To push to central repository like </w:t>
-      </w:r>
-      <w:proofErr w:type="spellStart"/>
-      <w:r>
-        <w:rPr>
-          <w:sz w:val="24"/>
-          <w:szCs w:val="24"/>
-        </w:rPr>
-        <w:t>git</w:t>
-      </w:r>
-      <w:proofErr w:type="spellEnd"/>
-      <w:r>
-        <w:rPr>
-          <w:sz w:val="24"/>
-          <w:szCs w:val="24"/>
-        </w:rPr>
-        <w:t xml:space="preserve"> hub, </w:t>
-      </w:r>
-      <w:proofErr w:type="spellStart"/>
-      <w:r>
-        <w:rPr>
-          <w:sz w:val="24"/>
-          <w:szCs w:val="24"/>
-        </w:rPr>
-        <w:t>git</w:t>
-      </w:r>
-      <w:proofErr w:type="spellEnd"/>
-      <w:r>
-        <w:rPr>
-          <w:sz w:val="24"/>
-          <w:szCs w:val="24"/>
-        </w:rPr>
-        <w:t xml:space="preserve"> lab </w:t>
-      </w:r>
-      <w:proofErr w:type="spellStart"/>
-      <w:r>
-        <w:rPr>
-          <w:sz w:val="24"/>
-          <w:szCs w:val="24"/>
-        </w:rPr>
-        <w:t>etc</w:t>
-      </w:r>
-      <w:proofErr w:type="spellEnd"/>
-      <w:r>
-        <w:rPr>
-          <w:sz w:val="24"/>
-          <w:szCs w:val="24"/>
-        </w:rPr>
-        <w:t>]</w:t>
-      </w:r>
-    </w:p>
-    <w:p>
-      <w:pPr>
-        <w:rPr>
-          <w:sz w:val="24"/>
-          <w:szCs w:val="24"/>
-        </w:rPr>
-      </w:pPr>
-    </w:p>
-    <w:p>
-      <w:pPr>
         <w:rPr>
           <w:color w:val="00B050"/>
           <w:sz w:val="28"/>
           <w:szCs w:val="28"/>
         </w:rPr>
-      </w:pPr>
-      <w:proofErr w:type="spellStart"/>
+        <w:lastRenderedPageBreak/>
+        <w:t>Git</w:t>
+      </w:r>
+      <w:proofErr w:type="spellEnd"/>
       <w:r>
         <w:rPr>
           <w:color w:val="00B050"/>
           <w:sz w:val="28"/>
           <w:szCs w:val="28"/>
         </w:rPr>
-        <w:lastRenderedPageBreak/>
-        <w:t>Git</w:t>
-      </w:r>
-      <w:proofErr w:type="spellEnd"/>
-      <w:r>
+        <w:t xml:space="preserve"> Conflict:</w:t>
+      </w:r>
+    </w:p>
+    <w:p>
+      <w:pPr>
+        <w:pStyle w:val="ListParagraph"/>
+        <w:numPr>
+          <w:ilvl w:val="0"/>
+          <w:numId w:val="25"/>
+        </w:numPr>
+        <w:rPr>
+          <w:sz w:val="24"/>
+          <w:szCs w:val="24"/>
+        </w:rPr>
+      </w:pPr>
+      <w:r>
+        <w:rPr>
+          <w:sz w:val="24"/>
+          <w:szCs w:val="24"/>
+        </w:rPr>
+        <w:t>When same file name having different content in different branches, if you do merge, Conflict occurs.</w:t>
+      </w:r>
+    </w:p>
+    <w:p>
+      <w:pPr>
+        <w:pStyle w:val="ListParagraph"/>
+        <w:numPr>
+          <w:ilvl w:val="0"/>
+          <w:numId w:val="25"/>
+        </w:numPr>
+        <w:rPr>
+          <w:sz w:val="24"/>
+          <w:szCs w:val="24"/>
+        </w:rPr>
+      </w:pPr>
+      <w:r>
+        <w:rPr>
+          <w:sz w:val="24"/>
+          <w:szCs w:val="24"/>
+        </w:rPr>
+        <w:t>Conflict occurs when you merge two branches.</w:t>
+      </w:r>
+    </w:p>
+    <w:p>
+      <w:pPr>
+        <w:pStyle w:val="ListParagraph"/>
+        <w:numPr>
+          <w:ilvl w:val="0"/>
+          <w:numId w:val="25"/>
+        </w:numPr>
+        <w:rPr>
+          <w:sz w:val="24"/>
+          <w:szCs w:val="24"/>
+        </w:rPr>
+      </w:pPr>
+      <w:r>
+        <w:rPr>
+          <w:sz w:val="24"/>
+          <w:szCs w:val="24"/>
+        </w:rPr>
+        <w:t>So, resolve conflict then add &amp; commit.</w:t>
+      </w:r>
+    </w:p>
+    <w:p>
+      <w:pPr>
         <w:rPr>
           <w:color w:val="00B050"/>
           <w:sz w:val="28"/>
           <w:szCs w:val="28"/>
         </w:rPr>
-        <w:t xml:space="preserve"> Conflict:</w:t>
-      </w:r>
-    </w:p>
-    <w:p>
-      <w:pPr>
-        <w:pStyle w:val="ListParagraph"/>
-        <w:numPr>
-          <w:ilvl w:val="0"/>
-          <w:numId w:val="25"/>
-        </w:numPr>
-        <w:rPr>
-          <w:sz w:val="24"/>
-          <w:szCs w:val="24"/>
-        </w:rPr>
-      </w:pPr>
-      <w:r>
-        <w:rPr>
-          <w:sz w:val="24"/>
-          <w:szCs w:val="24"/>
-        </w:rPr>
-        <w:t xml:space="preserve">When same file name having different content in </w:t>
-      </w:r>
-      <w:r>
-        <w:rPr>
-          <w:sz w:val="24"/>
-          <w:szCs w:val="24"/>
-        </w:rPr>
-        <w:t>different branches, if you do merge, Conflict occurs.</w:t>
-      </w:r>
-    </w:p>
-    <w:p>
-      <w:pPr>
-        <w:pStyle w:val="ListParagraph"/>
-        <w:numPr>
-          <w:ilvl w:val="0"/>
-          <w:numId w:val="25"/>
-        </w:numPr>
-        <w:rPr>
-          <w:sz w:val="24"/>
-          <w:szCs w:val="24"/>
-        </w:rPr>
-      </w:pPr>
-      <w:r>
-        <w:rPr>
-          <w:sz w:val="24"/>
-          <w:szCs w:val="24"/>
-        </w:rPr>
-        <w:t>Conflict occurs when you merge two branches.</w:t>
-      </w:r>
-    </w:p>
-    <w:p>
-      <w:pPr>
-        <w:pStyle w:val="ListParagraph"/>
-        <w:numPr>
-          <w:ilvl w:val="0"/>
-          <w:numId w:val="25"/>
-        </w:numPr>
-        <w:rPr>
-          <w:sz w:val="24"/>
-          <w:szCs w:val="24"/>
-        </w:rPr>
-      </w:pPr>
-      <w:r>
-        <w:rPr>
-          <w:sz w:val="24"/>
-          <w:szCs w:val="24"/>
-        </w:rPr>
-        <w:t>So, resolve conflict then add &amp; commit.</w:t>
-      </w:r>
-    </w:p>
-    <w:p>
-      <w:pPr>
+      </w:pPr>
+      <w:proofErr w:type="spellStart"/>
+      <w:r>
         <w:rPr>
           <w:color w:val="00B050"/>
           <w:sz w:val="28"/>
           <w:szCs w:val="28"/>
         </w:rPr>
-      </w:pPr>
-      <w:proofErr w:type="spellStart"/>
+        <w:t>Git</w:t>
+      </w:r>
+      <w:proofErr w:type="spellEnd"/>
       <w:r>
         <w:rPr>
           <w:color w:val="00B050"/>
           <w:sz w:val="28"/>
           <w:szCs w:val="28"/>
         </w:rPr>
-        <w:t>Git</w:t>
+        <w:t xml:space="preserve"> Stashing:</w:t>
+      </w:r>
+    </w:p>
+    <w:p>
+      <w:pPr>
+        <w:pStyle w:val="ListParagraph"/>
+        <w:numPr>
+          <w:ilvl w:val="0"/>
+          <w:numId w:val="26"/>
+        </w:numPr>
+        <w:rPr>
+          <w:sz w:val="24"/>
+          <w:szCs w:val="24"/>
+        </w:rPr>
+      </w:pPr>
+      <w:proofErr w:type="spellStart"/>
+      <w:r>
+        <w:rPr>
+          <w:sz w:val="24"/>
+          <w:szCs w:val="24"/>
+        </w:rPr>
+        <w:t>git</w:t>
       </w:r>
       <w:proofErr w:type="spellEnd"/>
       <w:r>
+        <w:rPr>
+          <w:sz w:val="24"/>
+          <w:szCs w:val="24"/>
+        </w:rPr>
+        <w:t xml:space="preserve"> stash</w:t>
+      </w:r>
+      <w:r>
+        <w:rPr>
+          <w:sz w:val="24"/>
+          <w:szCs w:val="24"/>
+        </w:rPr>
+        <w:tab/>
+      </w:r>
+      <w:r>
+        <w:rPr>
+          <w:sz w:val="24"/>
+          <w:szCs w:val="24"/>
+        </w:rPr>
+        <w:tab/>
+      </w:r>
+      <w:r>
+        <w:rPr>
+          <w:sz w:val="24"/>
+          <w:szCs w:val="24"/>
+        </w:rPr>
+        <w:tab/>
+      </w:r>
+      <w:r>
+        <w:rPr>
+          <w:sz w:val="24"/>
+          <w:szCs w:val="24"/>
+        </w:rPr>
+        <w:tab/>
+        <w:t>[To stash an item]</w:t>
+      </w:r>
+    </w:p>
+    <w:p>
+      <w:pPr>
+        <w:pStyle w:val="ListParagraph"/>
+        <w:numPr>
+          <w:ilvl w:val="0"/>
+          <w:numId w:val="26"/>
+        </w:numPr>
+        <w:rPr>
+          <w:sz w:val="24"/>
+          <w:szCs w:val="24"/>
+        </w:rPr>
+      </w:pPr>
+      <w:proofErr w:type="spellStart"/>
+      <w:r>
+        <w:rPr>
+          <w:sz w:val="24"/>
+          <w:szCs w:val="24"/>
+        </w:rPr>
+        <w:t>git</w:t>
+      </w:r>
+      <w:proofErr w:type="spellEnd"/>
+      <w:r>
+        <w:rPr>
+          <w:sz w:val="24"/>
+          <w:szCs w:val="24"/>
+        </w:rPr>
+        <w:t xml:space="preserve"> stash list</w:t>
+      </w:r>
+      <w:r>
+        <w:rPr>
+          <w:sz w:val="24"/>
+          <w:szCs w:val="24"/>
+        </w:rPr>
+        <w:tab/>
+      </w:r>
+      <w:r>
+        <w:rPr>
+          <w:sz w:val="24"/>
+          <w:szCs w:val="24"/>
+        </w:rPr>
+        <w:tab/>
+      </w:r>
+      <w:r>
+        <w:rPr>
+          <w:sz w:val="24"/>
+          <w:szCs w:val="24"/>
+        </w:rPr>
+        <w:tab/>
+      </w:r>
+      <w:r>
+        <w:rPr>
+          <w:sz w:val="24"/>
+          <w:szCs w:val="24"/>
+        </w:rPr>
+        <w:tab/>
+        <w:t>[To see stashed items list]</w:t>
+      </w:r>
+    </w:p>
+    <w:p>
+      <w:pPr>
+        <w:pStyle w:val="ListParagraph"/>
+        <w:numPr>
+          <w:ilvl w:val="0"/>
+          <w:numId w:val="26"/>
+        </w:numPr>
+        <w:rPr>
+          <w:sz w:val="24"/>
+          <w:szCs w:val="24"/>
+        </w:rPr>
+      </w:pPr>
+      <w:proofErr w:type="spellStart"/>
+      <w:proofErr w:type="gramStart"/>
+      <w:r>
+        <w:rPr>
+          <w:sz w:val="24"/>
+          <w:szCs w:val="24"/>
+        </w:rPr>
+        <w:t>git</w:t>
+      </w:r>
+      <w:proofErr w:type="spellEnd"/>
+      <w:proofErr w:type="gramEnd"/>
+      <w:r>
+        <w:rPr>
+          <w:sz w:val="24"/>
+          <w:szCs w:val="24"/>
+        </w:rPr>
+        <w:t xml:space="preserve"> stash apply stash@{n}</w:t>
+      </w:r>
+      <w:r>
+        <w:rPr>
+          <w:sz w:val="24"/>
+          <w:szCs w:val="24"/>
+        </w:rPr>
+        <w:tab/>
+      </w:r>
+      <w:r>
+        <w:rPr>
+          <w:sz w:val="24"/>
+          <w:szCs w:val="24"/>
+        </w:rPr>
+        <w:tab/>
+        <w:t>[To apply nth stashed item. Zero will be the latest]</w:t>
+      </w:r>
+    </w:p>
+    <w:p>
+      <w:pPr>
+        <w:rPr>
+          <w:sz w:val="24"/>
+          <w:szCs w:val="24"/>
+        </w:rPr>
+      </w:pPr>
+      <w:r>
+        <w:rPr>
+          <w:sz w:val="24"/>
+          <w:szCs w:val="24"/>
+        </w:rPr>
+        <w:t>Then you can add &amp; commit.</w:t>
+      </w:r>
+    </w:p>
+    <w:p>
+      <w:pPr>
+        <w:pStyle w:val="ListParagraph"/>
+        <w:numPr>
+          <w:ilvl w:val="0"/>
+          <w:numId w:val="27"/>
+        </w:numPr>
+        <w:rPr>
+          <w:sz w:val="24"/>
+          <w:szCs w:val="24"/>
+        </w:rPr>
+      </w:pPr>
+      <w:proofErr w:type="spellStart"/>
+      <w:r>
+        <w:rPr>
+          <w:sz w:val="24"/>
+          <w:szCs w:val="24"/>
+        </w:rPr>
+        <w:t>git</w:t>
+      </w:r>
+      <w:proofErr w:type="spellEnd"/>
+      <w:r>
+        <w:rPr>
+          <w:sz w:val="24"/>
+          <w:szCs w:val="24"/>
+        </w:rPr>
+        <w:t xml:space="preserve"> stash clear</w:t>
+      </w:r>
+      <w:r>
+        <w:rPr>
+          <w:sz w:val="24"/>
+          <w:szCs w:val="24"/>
+        </w:rPr>
+        <w:tab/>
+      </w:r>
+      <w:r>
+        <w:rPr>
+          <w:sz w:val="24"/>
+          <w:szCs w:val="24"/>
+        </w:rPr>
+        <w:tab/>
+      </w:r>
+      <w:r>
+        <w:rPr>
+          <w:sz w:val="24"/>
+          <w:szCs w:val="24"/>
+        </w:rPr>
+        <w:tab/>
+      </w:r>
+      <w:r>
+        <w:rPr>
+          <w:sz w:val="24"/>
+          <w:szCs w:val="24"/>
+        </w:rPr>
+        <w:tab/>
+        <w:t>[To clear the stash items]</w:t>
+      </w:r>
+    </w:p>
+    <w:p>
+      <w:pPr>
         <w:rPr>
           <w:color w:val="00B050"/>
           <w:sz w:val="28"/>
           <w:szCs w:val="28"/>
         </w:rPr>
-        <w:t xml:space="preserve"> Stashing:</w:t>
-      </w:r>
-    </w:p>
-    <w:p>
-      <w:pPr>
-        <w:pStyle w:val="ListParagraph"/>
-        <w:numPr>
-          <w:ilvl w:val="0"/>
-          <w:numId w:val="26"/>
-        </w:numPr>
-        <w:rPr>
-          <w:sz w:val="24"/>
-          <w:szCs w:val="24"/>
-        </w:rPr>
       </w:pPr>
       <w:proofErr w:type="spellStart"/>
       <w:r>
-        <w:rPr>
-          <w:sz w:val="24"/>
-          <w:szCs w:val="24"/>
-        </w:rPr>
-        <w:t>git</w:t>
-      </w:r>
-      <w:proofErr w:type="spellEnd"/>
-      <w:r>
-        <w:rPr>
-          <w:sz w:val="24"/>
-          <w:szCs w:val="24"/>
-        </w:rPr>
-        <w:t xml:space="preserve"> stash</w:t>
-      </w:r>
-      <w:r>
-        <w:rPr>
-          <w:sz w:val="24"/>
-          <w:szCs w:val="24"/>
-        </w:rPr>
-        <w:tab/>
-      </w:r>
-      <w:r>
-        <w:rPr>
-          <w:sz w:val="24"/>
-          <w:szCs w:val="24"/>
-        </w:rPr>
-        <w:tab/>
-      </w:r>
-      <w:r>
-        <w:rPr>
-          <w:sz w:val="24"/>
-          <w:szCs w:val="24"/>
-        </w:rPr>
-        <w:tab/>
-      </w:r>
-      <w:r>
-        <w:rPr>
-          <w:sz w:val="24"/>
-          <w:szCs w:val="24"/>
-        </w:rPr>
-        <w:tab/>
-        <w:t>[To stash an item]</w:t>
-      </w:r>
-    </w:p>
-    <w:p>
-      <w:pPr>
-        <w:pStyle w:val="ListParagraph"/>
-        <w:numPr>
-          <w:ilvl w:val="0"/>
-          <w:numId w:val="26"/>
-        </w:numPr>
-        <w:rPr>
-          <w:sz w:val="24"/>
-          <w:szCs w:val="24"/>
-        </w:rPr>
-      </w:pPr>
-      <w:proofErr w:type="spellStart"/>
-      <w:r>
-        <w:rPr>
-          <w:sz w:val="24"/>
-          <w:szCs w:val="24"/>
-        </w:rPr>
-        <w:t>git</w:t>
-      </w:r>
-      <w:proofErr w:type="spellEnd"/>
-      <w:r>
-        <w:rPr>
-          <w:sz w:val="24"/>
-          <w:szCs w:val="24"/>
-        </w:rPr>
-        <w:t xml:space="preserve"> stash list</w:t>
-      </w:r>
-      <w:r>
-        <w:rPr>
-          <w:sz w:val="24"/>
-          <w:szCs w:val="24"/>
-        </w:rPr>
-        <w:tab/>
-      </w:r>
-      <w:r>
-        <w:rPr>
-          <w:sz w:val="24"/>
-          <w:szCs w:val="24"/>
-        </w:rPr>
-        <w:tab/>
-      </w:r>
-      <w:r>
-        <w:rPr>
-          <w:sz w:val="24"/>
-          <w:szCs w:val="24"/>
-        </w:rPr>
-        <w:tab/>
-      </w:r>
-      <w:r>
-        <w:rPr>
-          <w:sz w:val="24"/>
-          <w:szCs w:val="24"/>
-        </w:rPr>
-        <w:tab/>
-        <w:t>[To see stashed items list]</w:t>
-      </w:r>
-    </w:p>
-    <w:p>
-      <w:pPr>
-        <w:pStyle w:val="ListParagraph"/>
-        <w:numPr>
-          <w:ilvl w:val="0"/>
-          <w:numId w:val="26"/>
-        </w:numPr>
-        <w:rPr>
-          <w:sz w:val="24"/>
-          <w:szCs w:val="24"/>
-        </w:rPr>
-      </w:pPr>
-      <w:proofErr w:type="spellStart"/>
-      <w:proofErr w:type="gramStart"/>
-      <w:r>
-        <w:rPr>
-          <w:sz w:val="24"/>
-          <w:szCs w:val="24"/>
-        </w:rPr>
-        <w:t>git</w:t>
-      </w:r>
-      <w:proofErr w:type="spellEnd"/>
-      <w:proofErr w:type="gramEnd"/>
-      <w:r>
-        <w:rPr>
-          <w:sz w:val="24"/>
-          <w:szCs w:val="24"/>
-        </w:rPr>
-        <w:t xml:space="preserve"> stash apply stash@{n}</w:t>
-      </w:r>
-      <w:r>
-        <w:rPr>
-          <w:sz w:val="24"/>
-          <w:szCs w:val="24"/>
-        </w:rPr>
-        <w:tab/>
-      </w:r>
-      <w:r>
-        <w:rPr>
-          <w:sz w:val="24"/>
-          <w:szCs w:val="24"/>
-        </w:rPr>
-        <w:tab/>
-        <w:t>[To apply nth stashed item. Zero will be the latest]</w:t>
-      </w:r>
-    </w:p>
-    <w:p>
-      <w:pPr>
-        <w:rPr>
-          <w:sz w:val="24"/>
-          <w:szCs w:val="24"/>
-        </w:rPr>
-      </w:pPr>
-      <w:r>
-        <w:rPr>
-          <w:sz w:val="24"/>
-          <w:szCs w:val="24"/>
-        </w:rPr>
-        <w:t>Then you can add &amp; commit.</w:t>
-      </w:r>
-    </w:p>
-    <w:p>
-      <w:pPr>
-        <w:pStyle w:val="ListParagraph"/>
-        <w:numPr>
-          <w:ilvl w:val="0"/>
-          <w:numId w:val="27"/>
-        </w:numPr>
-        <w:rPr>
-          <w:sz w:val="24"/>
-          <w:szCs w:val="24"/>
-        </w:rPr>
-      </w:pPr>
-      <w:proofErr w:type="spellStart"/>
-      <w:r>
-        <w:rPr>
-          <w:sz w:val="24"/>
-          <w:szCs w:val="24"/>
-        </w:rPr>
-        <w:t>git</w:t>
-      </w:r>
-      <w:proofErr w:type="spellEnd"/>
-      <w:r>
-        <w:rPr>
-          <w:sz w:val="24"/>
-          <w:szCs w:val="24"/>
-        </w:rPr>
-        <w:t xml:space="preserve"> stash clear</w:t>
-      </w:r>
-      <w:r>
-        <w:rPr>
-          <w:sz w:val="24"/>
-          <w:szCs w:val="24"/>
-        </w:rPr>
-        <w:tab/>
-      </w:r>
-      <w:r>
-        <w:rPr>
-          <w:sz w:val="24"/>
-          <w:szCs w:val="24"/>
-        </w:rPr>
-        <w:tab/>
-      </w:r>
-      <w:r>
-        <w:rPr>
-          <w:sz w:val="24"/>
-          <w:szCs w:val="24"/>
-        </w:rPr>
-        <w:tab/>
-      </w:r>
-      <w:r>
-        <w:rPr>
-          <w:sz w:val="24"/>
-          <w:szCs w:val="24"/>
-        </w:rPr>
-        <w:tab/>
-        <w:t>[To clear the stash items]</w:t>
-      </w:r>
-    </w:p>
-    <w:p>
-      <w:pPr>
         <w:rPr>
           <w:color w:val="00B050"/>
           <w:sz w:val="28"/>
           <w:szCs w:val="28"/>
         </w:rPr>
-      </w:pPr>
-      <w:proofErr w:type="spellStart"/>
+        <w:t>Git</w:t>
+      </w:r>
+      <w:proofErr w:type="spellEnd"/>
       <w:r>
         <w:rPr>
           <w:color w:val="00B050"/>
           <w:sz w:val="28"/>
           <w:szCs w:val="28"/>
         </w:rPr>
-        <w:t>Git</w:t>
+        <w:t xml:space="preserve"> Reset:</w:t>
+      </w:r>
+    </w:p>
+    <w:p>
+      <w:pPr>
+        <w:rPr>
+          <w:sz w:val="24"/>
+          <w:szCs w:val="24"/>
+        </w:rPr>
+      </w:pPr>
+      <w:r>
+        <w:rPr>
+          <w:sz w:val="24"/>
+          <w:szCs w:val="24"/>
+        </w:rPr>
+        <w:t xml:space="preserve">It is a powerful command that is used to undo local changes to the state of a </w:t>
+      </w:r>
+      <w:proofErr w:type="spellStart"/>
+      <w:r>
+        <w:rPr>
+          <w:sz w:val="24"/>
+          <w:szCs w:val="24"/>
+        </w:rPr>
+        <w:t>git</w:t>
       </w:r>
       <w:proofErr w:type="spellEnd"/>
       <w:r>
+        <w:rPr>
+          <w:sz w:val="24"/>
+          <w:szCs w:val="24"/>
+        </w:rPr>
+        <w:t xml:space="preserve"> repo.</w:t>
+      </w:r>
+    </w:p>
+    <w:p>
+      <w:pPr>
+        <w:pStyle w:val="ListParagraph"/>
+        <w:numPr>
+          <w:ilvl w:val="0"/>
+          <w:numId w:val="27"/>
+        </w:numPr>
+        <w:rPr>
+          <w:sz w:val="24"/>
+          <w:szCs w:val="24"/>
+        </w:rPr>
+      </w:pPr>
+      <w:proofErr w:type="spellStart"/>
+      <w:r>
+        <w:rPr>
+          <w:sz w:val="24"/>
+          <w:szCs w:val="24"/>
+        </w:rPr>
+        <w:t>git</w:t>
+      </w:r>
+      <w:proofErr w:type="spellEnd"/>
+      <w:r>
+        <w:rPr>
+          <w:sz w:val="24"/>
+          <w:szCs w:val="24"/>
+        </w:rPr>
+        <w:t xml:space="preserve"> reset &lt;file-name&gt;</w:t>
+      </w:r>
+      <w:r>
+        <w:rPr>
+          <w:sz w:val="24"/>
+          <w:szCs w:val="24"/>
+        </w:rPr>
+        <w:tab/>
+      </w:r>
+      <w:r>
+        <w:rPr>
+          <w:sz w:val="24"/>
+          <w:szCs w:val="24"/>
+        </w:rPr>
+        <w:tab/>
+      </w:r>
+      <w:r>
+        <w:rPr>
+          <w:sz w:val="24"/>
+          <w:szCs w:val="24"/>
+        </w:rPr>
+        <w:tab/>
+      </w:r>
+      <w:r>
+        <w:rPr>
+          <w:sz w:val="24"/>
+          <w:szCs w:val="24"/>
+        </w:rPr>
+        <w:tab/>
+        <w:t>[To reset staging area]</w:t>
+      </w:r>
+    </w:p>
+    <w:p>
+      <w:pPr>
+        <w:pStyle w:val="ListParagraph"/>
+        <w:numPr>
+          <w:ilvl w:val="0"/>
+          <w:numId w:val="27"/>
+        </w:numPr>
+        <w:rPr>
+          <w:sz w:val="24"/>
+          <w:szCs w:val="24"/>
+        </w:rPr>
+      </w:pPr>
+      <w:proofErr w:type="spellStart"/>
+      <w:proofErr w:type="gramStart"/>
+      <w:r>
+        <w:rPr>
+          <w:sz w:val="24"/>
+          <w:szCs w:val="24"/>
+        </w:rPr>
+        <w:t>git</w:t>
+      </w:r>
+      <w:proofErr w:type="spellEnd"/>
+      <w:proofErr w:type="gramEnd"/>
+      <w:r>
+        <w:rPr>
+          <w:sz w:val="24"/>
+          <w:szCs w:val="24"/>
+        </w:rPr>
+        <w:t xml:space="preserve"> reset .</w:t>
+      </w:r>
+      <w:r>
+        <w:rPr>
+          <w:sz w:val="24"/>
+          <w:szCs w:val="24"/>
+        </w:rPr>
+        <w:tab/>
+      </w:r>
+      <w:r>
+        <w:rPr>
+          <w:sz w:val="24"/>
+          <w:szCs w:val="24"/>
+        </w:rPr>
+        <w:tab/>
+      </w:r>
+      <w:r>
+        <w:rPr>
+          <w:sz w:val="24"/>
+          <w:szCs w:val="24"/>
+        </w:rPr>
+        <w:tab/>
+      </w:r>
+      <w:r>
+        <w:rPr>
+          <w:sz w:val="24"/>
+          <w:szCs w:val="24"/>
+        </w:rPr>
+        <w:tab/>
+      </w:r>
+      <w:r>
+        <w:rPr>
+          <w:sz w:val="24"/>
+          <w:szCs w:val="24"/>
+        </w:rPr>
+        <w:tab/>
+        <w:t>[To reset staging area]</w:t>
+      </w:r>
+      <w:r>
+        <w:rPr>
+          <w:sz w:val="24"/>
+          <w:szCs w:val="24"/>
+        </w:rPr>
+        <w:tab/>
+      </w:r>
+    </w:p>
+    <w:p>
+      <w:pPr>
+        <w:rPr>
+          <w:sz w:val="24"/>
+          <w:szCs w:val="24"/>
+        </w:rPr>
+      </w:pPr>
+      <w:r>
+        <w:rPr>
+          <w:sz w:val="24"/>
+          <w:szCs w:val="24"/>
+        </w:rPr>
+        <w:t>To reset the changes from both staging area &amp; working directory at a time-</w:t>
+      </w:r>
+    </w:p>
+    <w:p>
+      <w:pPr>
+        <w:pStyle w:val="ListParagraph"/>
+        <w:numPr>
+          <w:ilvl w:val="0"/>
+          <w:numId w:val="28"/>
+        </w:numPr>
+        <w:rPr>
+          <w:sz w:val="24"/>
+          <w:szCs w:val="24"/>
+        </w:rPr>
+      </w:pPr>
+      <w:proofErr w:type="spellStart"/>
+      <w:r>
+        <w:rPr>
+          <w:sz w:val="24"/>
+          <w:szCs w:val="24"/>
+        </w:rPr>
+        <w:t>git</w:t>
+      </w:r>
+      <w:proofErr w:type="spellEnd"/>
+      <w:r>
+        <w:rPr>
+          <w:sz w:val="24"/>
+          <w:szCs w:val="24"/>
+        </w:rPr>
+        <w:t xml:space="preserve"> reset --hard</w:t>
+      </w:r>
+      <w:r>
+        <w:rPr>
+          <w:sz w:val="24"/>
+          <w:szCs w:val="24"/>
+        </w:rPr>
+        <w:tab/>
+      </w:r>
+      <w:r>
+        <w:rPr>
+          <w:sz w:val="24"/>
+          <w:szCs w:val="24"/>
+        </w:rPr>
+        <w:tab/>
+      </w:r>
+      <w:r>
+        <w:rPr>
+          <w:sz w:val="24"/>
+          <w:szCs w:val="24"/>
+        </w:rPr>
+        <w:tab/>
+      </w:r>
+      <w:r>
+        <w:rPr>
+          <w:sz w:val="24"/>
+          <w:szCs w:val="24"/>
+        </w:rPr>
+        <w:tab/>
+      </w:r>
+      <w:r>
+        <w:rPr>
+          <w:sz w:val="24"/>
+          <w:szCs w:val="24"/>
+        </w:rPr>
+        <w:tab/>
+        <w:t>[It will delete the file as well]</w:t>
+      </w:r>
+    </w:p>
+    <w:p>
+      <w:pPr>
         <w:rPr>
           <w:color w:val="00B050"/>
           <w:sz w:val="28"/>
           <w:szCs w:val="28"/>
         </w:rPr>
-        <w:t xml:space="preserve"> Reset:</w:t>
-      </w:r>
-    </w:p>
-    <w:p>
-      <w:pPr>
-        <w:rPr>
-          <w:sz w:val="24"/>
-          <w:szCs w:val="24"/>
-        </w:rPr>
-      </w:pPr>
-      <w:r>
-        <w:rPr>
-          <w:sz w:val="24"/>
-          <w:szCs w:val="24"/>
-        </w:rPr>
-        <w:t xml:space="preserve">It is a powerful command that is used to undo local changes to the state of a </w:t>
-      </w:r>
+      </w:pPr>
       <w:proofErr w:type="spellStart"/>
       <w:r>
-        <w:rPr>
-          <w:sz w:val="24"/>
-          <w:szCs w:val="24"/>
-        </w:rPr>
-        <w:t>git</w:t>
-      </w:r>
-      <w:proofErr w:type="spellEnd"/>
-      <w:r>
-        <w:rPr>
-          <w:sz w:val="24"/>
-          <w:szCs w:val="24"/>
-        </w:rPr>
-        <w:t xml:space="preserve"> repo.</w:t>
-      </w:r>
-    </w:p>
-    <w:p>
-      <w:pPr>
-        <w:pStyle w:val="ListParagraph"/>
-        <w:numPr>
-          <w:ilvl w:val="0"/>
-          <w:numId w:val="27"/>
-        </w:numPr>
-        <w:rPr>
-          <w:sz w:val="24"/>
-          <w:szCs w:val="24"/>
-        </w:rPr>
-      </w:pPr>
-      <w:proofErr w:type="spellStart"/>
-      <w:r>
-        <w:rPr>
-          <w:sz w:val="24"/>
-          <w:szCs w:val="24"/>
-        </w:rPr>
-        <w:t>git</w:t>
-      </w:r>
-      <w:proofErr w:type="spellEnd"/>
-      <w:r>
-        <w:rPr>
-          <w:sz w:val="24"/>
-          <w:szCs w:val="24"/>
-        </w:rPr>
-        <w:t xml:space="preserve"> reset &lt;file-name&gt;</w:t>
-      </w:r>
-      <w:r>
-        <w:rPr>
-          <w:sz w:val="24"/>
-          <w:szCs w:val="24"/>
-        </w:rPr>
-        <w:tab/>
-      </w:r>
-      <w:r>
-        <w:rPr>
-          <w:sz w:val="24"/>
-          <w:szCs w:val="24"/>
-        </w:rPr>
-        <w:tab/>
-      </w:r>
-      <w:r>
-        <w:rPr>
-          <w:sz w:val="24"/>
-          <w:szCs w:val="24"/>
-        </w:rPr>
-        <w:tab/>
-      </w:r>
-      <w:r>
-        <w:rPr>
-          <w:sz w:val="24"/>
-          <w:szCs w:val="24"/>
-        </w:rPr>
-        <w:tab/>
-        <w:t xml:space="preserve">[To </w:t>
-      </w:r>
-      <w:r>
-        <w:rPr>
-          <w:sz w:val="24"/>
-          <w:szCs w:val="24"/>
-        </w:rPr>
-        <w:t>reset staging area]</w:t>
-      </w:r>
-    </w:p>
-    <w:p>
-      <w:pPr>
-        <w:pStyle w:val="ListParagraph"/>
-        <w:numPr>
-          <w:ilvl w:val="0"/>
-          <w:numId w:val="27"/>
-        </w:numPr>
-        <w:rPr>
-          <w:sz w:val="24"/>
-          <w:szCs w:val="24"/>
-        </w:rPr>
-      </w:pPr>
-      <w:proofErr w:type="spellStart"/>
-      <w:proofErr w:type="gramStart"/>
-      <w:r>
-        <w:rPr>
-          <w:sz w:val="24"/>
-          <w:szCs w:val="24"/>
-        </w:rPr>
-        <w:t>git</w:t>
-      </w:r>
-      <w:proofErr w:type="spellEnd"/>
-      <w:proofErr w:type="gramEnd"/>
-      <w:r>
-        <w:rPr>
-          <w:sz w:val="24"/>
-          <w:szCs w:val="24"/>
-        </w:rPr>
-        <w:t xml:space="preserve"> reset .</w:t>
-      </w:r>
-      <w:r>
-        <w:rPr>
-          <w:sz w:val="24"/>
-          <w:szCs w:val="24"/>
-        </w:rPr>
-        <w:tab/>
-      </w:r>
-      <w:r>
-        <w:rPr>
-          <w:sz w:val="24"/>
-          <w:szCs w:val="24"/>
-        </w:rPr>
-        <w:tab/>
-      </w:r>
-      <w:r>
-        <w:rPr>
-          <w:sz w:val="24"/>
-          <w:szCs w:val="24"/>
-        </w:rPr>
-        <w:tab/>
-      </w:r>
-      <w:r>
-        <w:rPr>
-          <w:sz w:val="24"/>
-          <w:szCs w:val="24"/>
-        </w:rPr>
-        <w:tab/>
-      </w:r>
-      <w:r>
-        <w:rPr>
-          <w:sz w:val="24"/>
-          <w:szCs w:val="24"/>
-        </w:rPr>
-        <w:tab/>
-        <w:t>[To reset staging area]</w:t>
-      </w:r>
-      <w:r>
-        <w:rPr>
-          <w:sz w:val="24"/>
-          <w:szCs w:val="24"/>
-        </w:rPr>
-        <w:tab/>
-      </w:r>
-    </w:p>
-    <w:p>
-      <w:pPr>
-        <w:rPr>
-          <w:sz w:val="24"/>
-          <w:szCs w:val="24"/>
-        </w:rPr>
-      </w:pPr>
-      <w:r>
-        <w:rPr>
-          <w:sz w:val="24"/>
-          <w:szCs w:val="24"/>
-        </w:rPr>
-        <w:t>To reset the changes from both staging area &amp; working directory at a time-</w:t>
-      </w:r>
-    </w:p>
-    <w:p>
-      <w:pPr>
-        <w:pStyle w:val="ListParagraph"/>
-        <w:numPr>
-          <w:ilvl w:val="0"/>
-          <w:numId w:val="28"/>
-        </w:numPr>
-        <w:rPr>
-          <w:sz w:val="24"/>
-          <w:szCs w:val="24"/>
-        </w:rPr>
-      </w:pPr>
-      <w:proofErr w:type="spellStart"/>
-      <w:r>
-        <w:rPr>
-          <w:sz w:val="24"/>
-          <w:szCs w:val="24"/>
-        </w:rPr>
-        <w:t>git</w:t>
-      </w:r>
-      <w:proofErr w:type="spellEnd"/>
-      <w:r>
-        <w:rPr>
-          <w:sz w:val="24"/>
-          <w:szCs w:val="24"/>
-        </w:rPr>
-        <w:t xml:space="preserve"> reset --hard</w:t>
-      </w:r>
-      <w:r>
-        <w:rPr>
-          <w:sz w:val="24"/>
-          <w:szCs w:val="24"/>
-        </w:rPr>
-        <w:tab/>
-      </w:r>
-      <w:r>
-        <w:rPr>
-          <w:sz w:val="24"/>
-          <w:szCs w:val="24"/>
-        </w:rPr>
-        <w:tab/>
-      </w:r>
-      <w:r>
-        <w:rPr>
-          <w:sz w:val="24"/>
-          <w:szCs w:val="24"/>
-        </w:rPr>
-        <w:tab/>
-      </w:r>
-      <w:r>
-        <w:rPr>
-          <w:sz w:val="24"/>
-          <w:szCs w:val="24"/>
-        </w:rPr>
-        <w:tab/>
-      </w:r>
-      <w:r>
-        <w:rPr>
-          <w:sz w:val="24"/>
-          <w:szCs w:val="24"/>
-        </w:rPr>
-        <w:tab/>
-        <w:t>[It will delete the file as well]</w:t>
-      </w:r>
-    </w:p>
-    <w:p>
-      <w:pPr>
         <w:rPr>
           <w:color w:val="00B050"/>
           <w:sz w:val="28"/>
           <w:szCs w:val="28"/>
         </w:rPr>
-      </w:pPr>
-      <w:proofErr w:type="spellStart"/>
+        <w:t>Git</w:t>
+      </w:r>
+      <w:proofErr w:type="spellEnd"/>
       <w:r>
         <w:rPr>
           <w:color w:val="00B050"/>
           <w:sz w:val="28"/>
           <w:szCs w:val="28"/>
         </w:rPr>
-        <w:t>Git</w:t>
+        <w:t xml:space="preserve"> Revert:</w:t>
+      </w:r>
+    </w:p>
+    <w:p>
+      <w:pPr>
+        <w:pStyle w:val="ListParagraph"/>
+        <w:numPr>
+          <w:ilvl w:val="0"/>
+          <w:numId w:val="29"/>
+        </w:numPr>
+        <w:rPr>
+          <w:sz w:val="24"/>
+          <w:szCs w:val="24"/>
+        </w:rPr>
+      </w:pPr>
+      <w:proofErr w:type="gramStart"/>
+      <w:r>
+        <w:rPr>
+          <w:sz w:val="24"/>
+          <w:szCs w:val="24"/>
+        </w:rPr>
+        <w:t>The revert</w:t>
+      </w:r>
+      <w:proofErr w:type="gramEnd"/>
+      <w:r>
+        <w:rPr>
+          <w:sz w:val="24"/>
+          <w:szCs w:val="24"/>
+        </w:rPr>
+        <w:t xml:space="preserve"> command helps you undo an existing commit.</w:t>
+      </w:r>
+    </w:p>
+    <w:p>
+      <w:pPr>
+        <w:pStyle w:val="ListParagraph"/>
+        <w:numPr>
+          <w:ilvl w:val="0"/>
+          <w:numId w:val="29"/>
+        </w:numPr>
+        <w:rPr>
+          <w:sz w:val="24"/>
+          <w:szCs w:val="24"/>
+        </w:rPr>
+      </w:pPr>
+      <w:r>
+        <w:rPr>
+          <w:sz w:val="24"/>
+          <w:szCs w:val="24"/>
+        </w:rPr>
+        <w:t xml:space="preserve">It does not delete any data in the process. </w:t>
+      </w:r>
+    </w:p>
+    <w:p>
+      <w:pPr>
+        <w:pStyle w:val="ListParagraph"/>
+        <w:numPr>
+          <w:ilvl w:val="0"/>
+          <w:numId w:val="29"/>
+        </w:numPr>
+        <w:rPr>
+          <w:sz w:val="24"/>
+          <w:szCs w:val="24"/>
+        </w:rPr>
+      </w:pPr>
+      <w:r>
+        <w:rPr>
+          <w:sz w:val="24"/>
+          <w:szCs w:val="24"/>
+        </w:rPr>
+        <w:t xml:space="preserve">Instead, rather </w:t>
+      </w:r>
+      <w:proofErr w:type="spellStart"/>
+      <w:r>
+        <w:rPr>
+          <w:sz w:val="24"/>
+          <w:szCs w:val="24"/>
+        </w:rPr>
+        <w:t>git</w:t>
       </w:r>
       <w:proofErr w:type="spellEnd"/>
       <w:r>
         <w:rPr>
-          <w:color w:val="00B050"/>
-          <w:sz w:val="28"/>
-          <w:szCs w:val="28"/>
-        </w:rPr>
-        <w:t xml:space="preserve"> Revert:</w:t>
+          <w:sz w:val="24"/>
+          <w:szCs w:val="24"/>
+        </w:rPr>
+        <w:t xml:space="preserve"> creates a new commit with the included files reverted to their previous state. So, your version control history moves forward while the state of your file moves backward.</w:t>
       </w:r>
     </w:p>
     <w:p>
@@ -5636,104 +5590,12 @@
           <w:szCs w:val="24"/>
         </w:rPr>
       </w:pPr>
-      <w:proofErr w:type="gramStart"/>
-      <w:r>
-        <w:rPr>
-          <w:sz w:val="24"/>
-          <w:szCs w:val="24"/>
-        </w:rPr>
-        <w:t>The revert</w:t>
-      </w:r>
-      <w:proofErr w:type="gramEnd"/>
-      <w:r>
-        <w:rPr>
-          <w:sz w:val="24"/>
-          <w:szCs w:val="24"/>
-        </w:rPr>
-        <w:t xml:space="preserve"> command helps you undo an existing commit.</w:t>
-      </w:r>
-    </w:p>
-    <w:p>
-      <w:pPr>
-        <w:pStyle w:val="ListParagraph"/>
-        <w:numPr>
-          <w:ilvl w:val="0"/>
-          <w:numId w:val="29"/>
-        </w:numPr>
-        <w:rPr>
-          <w:sz w:val="24"/>
-          <w:szCs w:val="24"/>
-        </w:rPr>
-      </w:pPr>
-      <w:r>
-        <w:rPr>
-          <w:sz w:val="24"/>
-          <w:szCs w:val="24"/>
-        </w:rPr>
-        <w:t xml:space="preserve">It does not delete any data in the process. </w:t>
-      </w:r>
-    </w:p>
-    <w:p>
-      <w:pPr>
-        <w:pStyle w:val="ListParagraph"/>
-        <w:numPr>
-          <w:ilvl w:val="0"/>
-          <w:numId w:val="29"/>
-        </w:numPr>
-        <w:rPr>
-          <w:sz w:val="24"/>
-          <w:szCs w:val="24"/>
-        </w:rPr>
-      </w:pPr>
-      <w:r>
-        <w:rPr>
-          <w:sz w:val="24"/>
-          <w:szCs w:val="24"/>
-        </w:rPr>
-        <w:t xml:space="preserve">Instead, rather </w:t>
-      </w:r>
-      <w:proofErr w:type="spellStart"/>
-      <w:r>
-        <w:rPr>
-          <w:sz w:val="24"/>
-          <w:szCs w:val="24"/>
-        </w:rPr>
-        <w:t>git</w:t>
-      </w:r>
-      <w:proofErr w:type="spellEnd"/>
-      <w:r>
-        <w:rPr>
-          <w:sz w:val="24"/>
-          <w:szCs w:val="24"/>
-        </w:rPr>
-        <w:t xml:space="preserve"> creates a new commit with the included files reverted to their previous state. So, your version control history moves forward while the state of your file moves backward.</w:t>
-      </w:r>
-    </w:p>
-    <w:p>
-      <w:pPr>
-        <w:pStyle w:val="ListParagraph"/>
-        <w:numPr>
-          <w:ilvl w:val="0"/>
-          <w:numId w:val="29"/>
-        </w:numPr>
-        <w:rPr>
-          <w:sz w:val="24"/>
-          <w:szCs w:val="24"/>
-        </w:rPr>
-      </w:pPr>
-      <w:r>
-        <w:rPr>
-          <w:sz w:val="24"/>
-          <w:szCs w:val="24"/>
-        </w:rPr>
-        <w:t>Reset -&gt; Before com</w:t>
-      </w:r>
-      <w:r>
-        <w:rPr>
-          <w:sz w:val="24"/>
-          <w:szCs w:val="24"/>
-        </w:rPr>
-        <w:t>mit</w:t>
+      <w:r>
+        <w:rPr>
+          <w:sz w:val="24"/>
+          <w:szCs w:val="24"/>
+        </w:rPr>
+        <w:t>Reset -&gt; Before commit</w:t>
       </w:r>
     </w:p>
     <w:p>
@@ -5785,7 +5647,7 @@
                     </pic:cNvPicPr>
                   </pic:nvPicPr>
                   <pic:blipFill>
-                    <a:blip r:embed="rId8"/>
+                    <a:blip r:embed="rId7"/>
                     <a:stretch>
                       <a:fillRect/>
                     </a:stretch>
@@ -6039,7 +5901,77 @@
           <w:szCs w:val="24"/>
         </w:rPr>
         <w:tab/>
-        <w:t>[Put comment here as, (Please remove previous commit)]</w:t>
+        <w:t xml:space="preserve">[Put comment here </w:t>
+      </w:r>
+      <w:r>
+        <w:rPr>
+          <w:sz w:val="24"/>
+          <w:szCs w:val="24"/>
+        </w:rPr>
+        <w:t xml:space="preserve">inside this file </w:t>
+      </w:r>
+      <w:r>
+        <w:rPr>
+          <w:sz w:val="24"/>
+          <w:szCs w:val="24"/>
+        </w:rPr>
+        <w:t xml:space="preserve">as, (Please </w:t>
+      </w:r>
+      <w:r>
+        <w:rPr>
+          <w:sz w:val="24"/>
+          <w:szCs w:val="24"/>
+        </w:rPr>
+        <w:t>ignore</w:t>
+      </w:r>
+      <w:r>
+        <w:rPr>
+          <w:sz w:val="24"/>
+          <w:szCs w:val="24"/>
+        </w:rPr>
+        <w:t xml:space="preserve"> </w:t>
+      </w:r>
+      <w:r>
+        <w:rPr>
+          <w:sz w:val="24"/>
+          <w:szCs w:val="24"/>
+        </w:rPr>
+        <w:tab/>
+      </w:r>
+      <w:r>
+        <w:rPr>
+          <w:sz w:val="24"/>
+          <w:szCs w:val="24"/>
+        </w:rPr>
+        <w:tab/>
+      </w:r>
+      <w:r>
+        <w:rPr>
+          <w:sz w:val="24"/>
+          <w:szCs w:val="24"/>
+        </w:rPr>
+        <w:tab/>
+      </w:r>
+      <w:r>
+        <w:rPr>
+          <w:sz w:val="24"/>
+          <w:szCs w:val="24"/>
+        </w:rPr>
+        <w:tab/>
+      </w:r>
+      <w:r>
+        <w:rPr>
+          <w:sz w:val="24"/>
+          <w:szCs w:val="24"/>
+        </w:rPr>
+        <w:tab/>
+      </w:r>
+      <w:r>
+        <w:rPr>
+          <w:sz w:val="24"/>
+          <w:szCs w:val="24"/>
+        </w:rPr>
+        <w:t>previous commit)]</w:t>
       </w:r>
     </w:p>
     <w:p>
@@ -6205,14 +6137,7 @@
           <w:sz w:val="24"/>
           <w:szCs w:val="24"/>
         </w:rPr>
-        <w:t xml:space="preserve"> tag -a &lt;tag-name&gt; -m &lt;”message”&gt; &lt;</w:t>
-      </w:r>
-      <w:r>
-        <w:rPr>
-          <w:sz w:val="24"/>
-          <w:szCs w:val="24"/>
-        </w:rPr>
-        <w:t>commit-id&gt;</w:t>
+        <w:t xml:space="preserve"> tag -a &lt;tag-name&gt; -m &lt;”message”&gt; &lt;commit-id&gt;</w:t>
       </w:r>
       <w:r>
         <w:rPr>
@@ -6653,14 +6578,21 @@
           <w:sz w:val="24"/>
           <w:szCs w:val="24"/>
         </w:rPr>
-        <w:t xml:space="preserve"> Hub Website if we wish to do t grap</w:t>
-      </w:r>
-      <w:r>
-        <w:rPr>
-          <w:sz w:val="24"/>
-          <w:szCs w:val="24"/>
-        </w:rPr>
-        <w:t>hically.</w:t>
+        <w:t xml:space="preserve"> Hub Website if we wish to do </w:t>
+      </w:r>
+      <w:r>
+        <w:rPr>
+          <w:sz w:val="24"/>
+          <w:szCs w:val="24"/>
+        </w:rPr>
+        <w:t>i</w:t>
+      </w:r>
+      <w:r>
+        <w:rPr>
+          <w:sz w:val="24"/>
+          <w:szCs w:val="24"/>
+        </w:rPr>
+        <w:t>t graphically.</w:t>
       </w:r>
     </w:p>
     <w:sectPr>

</xml_diff>